<commit_message>
REFACTOR : Screenshots migrations
Le fichier «Instructions» se trouve dans le dossier «R24-R29 Projet Final - doc word»
</commit_message>
<xml_diff>
--- a/R24-R29 Projet Final - doc word/____Instruction____.docx
+++ b/R24-R29 Projet Final - doc word/____Instruction____.docx
@@ -9,6 +9,7 @@
           <w:ilvl w:val="0"/>
           <w:numId w:val="2"/>
         </w:numPr>
+        <w:ind w:firstLine="0"/>
         <w:jc w:val="left"/>
         <w:rPr>
           <w:rFonts w:cs="Calibri"/>
@@ -37,8 +38,6 @@
           <w:rFonts w:ascii="Courier New" w:hAnsi="Courier New" w:cs="Courier New"/>
           <w:sz w:val="20"/>
           <w:szCs w:val="20"/>
-          <w:highlight w:val="yellow"/>
-          <w:lang w:val="en-CA"/>
         </w:rPr>
         <w:t>cd .</w:t>
       </w:r>
@@ -48,22 +47,17 @@
           <w:rFonts w:ascii="Courier New" w:hAnsi="Courier New" w:cs="Courier New"/>
           <w:sz w:val="20"/>
           <w:szCs w:val="20"/>
-          <w:highlight w:val="yellow"/>
-          <w:lang w:val="en-CA"/>
         </w:rPr>
-        <w:t>/6217367_ProjetFinal</w:t>
+        <w:t>/</w:t>
       </w:r>
-    </w:p>
-    <w:p>
-      <w:pPr>
-        <w:pStyle w:val="Paragraphedeliste"/>
-        <w:ind w:firstLine="0"/>
-        <w:jc w:val="left"/>
+      <w:r>
         <w:rPr>
-          <w:rFonts w:cs="Calibri"/>
-          <w:sz w:val="22"/>
+          <w:rFonts w:ascii="Courier New" w:hAnsi="Courier New" w:cs="Courier New"/>
+          <w:sz w:val="20"/>
+          <w:szCs w:val="20"/>
         </w:rPr>
-      </w:pPr>
+        <w:t>ProjetFinal_2050189</w:t>
+      </w:r>
     </w:p>
     <w:p>
       <w:pPr>
@@ -73,41 +67,39 @@
           <w:numId w:val="2"/>
         </w:numPr>
         <w:jc w:val="left"/>
-      </w:pPr>
+        <w:rPr>
+          <w:lang w:val="en-CA"/>
+        </w:rPr>
+      </w:pPr>
+      <w:proofErr w:type="spellStart"/>
       <w:r>
         <w:rPr>
           <w:rFonts w:cs="Calibri"/>
           <w:b/>
           <w:bCs/>
           <w:sz w:val="22"/>
+          <w:lang w:val="en-CA"/>
         </w:rPr>
-        <w:t>Exécuter les migrations</w:t>
+        <w:t>Exécuter</w:t>
       </w:r>
+      <w:proofErr w:type="spellEnd"/>
       <w:r>
         <w:rPr>
           <w:rFonts w:cs="Calibri"/>
           <w:b/>
           <w:bCs/>
           <w:sz w:val="22"/>
+          <w:lang w:val="en-CA"/>
         </w:rPr>
-        <w:t xml:space="preserve"> EVOLVE</w:t>
+        <w:t xml:space="preserve"> les migrations EVOLVE</w:t>
       </w:r>
       <w:r>
         <w:rPr>
           <w:rFonts w:cs="Calibri"/>
           <w:sz w:val="22"/>
+          <w:lang w:val="en-CA"/>
         </w:rPr>
         <w:br/>
-      </w:r>
-      <w:r>
-        <w:rPr>
-          <w:rFonts w:ascii="Courier New" w:hAnsi="Courier New" w:cs="Courier New"/>
-          <w:sz w:val="20"/>
-          <w:szCs w:val="20"/>
-          <w:highlight w:val="yellow"/>
-          <w:lang w:val="en-CA"/>
-        </w:rPr>
-        <w:t xml:space="preserve">evolve migrate </w:t>
       </w:r>
       <w:proofErr w:type="spellStart"/>
       <w:r>
@@ -115,7 +107,26 @@
           <w:rFonts w:ascii="Courier New" w:hAnsi="Courier New" w:cs="Courier New"/>
           <w:sz w:val="20"/>
           <w:szCs w:val="20"/>
-          <w:highlight w:val="yellow"/>
+          <w:lang w:val="en-CA"/>
+        </w:rPr>
+        <w:t>evolve</w:t>
+      </w:r>
+      <w:proofErr w:type="spellEnd"/>
+      <w:r>
+        <w:rPr>
+          <w:rFonts w:ascii="Courier New" w:hAnsi="Courier New" w:cs="Courier New"/>
+          <w:sz w:val="20"/>
+          <w:szCs w:val="20"/>
+          <w:lang w:val="en-CA"/>
+        </w:rPr>
+        <w:t xml:space="preserve"> migrate </w:t>
+      </w:r>
+      <w:proofErr w:type="spellStart"/>
+      <w:r>
+        <w:rPr>
+          <w:rFonts w:ascii="Courier New" w:hAnsi="Courier New" w:cs="Courier New"/>
+          <w:sz w:val="20"/>
+          <w:szCs w:val="20"/>
           <w:lang w:val="en-CA"/>
         </w:rPr>
         <w:t>sqlserver</w:t>
@@ -126,10 +137,9 @@
           <w:rFonts w:ascii="Courier New" w:hAnsi="Courier New" w:cs="Courier New"/>
           <w:sz w:val="20"/>
           <w:szCs w:val="20"/>
-          <w:highlight w:val="yellow"/>
           <w:lang w:val="en-CA"/>
         </w:rPr>
-        <w:t xml:space="preserve"> -c "Data Source=.\</w:t>
+        <w:t xml:space="preserve"> -c "Server=.\</w:t>
       </w:r>
       <w:proofErr w:type="spellStart"/>
       <w:proofErr w:type="gramStart"/>
@@ -138,7 +148,6 @@
           <w:rFonts w:ascii="Courier New" w:hAnsi="Courier New" w:cs="Courier New"/>
           <w:sz w:val="20"/>
           <w:szCs w:val="20"/>
-          <w:highlight w:val="yellow"/>
           <w:lang w:val="en-CA"/>
         </w:rPr>
         <w:t>SQLEXPRESS;Initial</w:t>
@@ -150,10 +159,9 @@
           <w:rFonts w:ascii="Courier New" w:hAnsi="Courier New" w:cs="Courier New"/>
           <w:sz w:val="20"/>
           <w:szCs w:val="20"/>
-          <w:highlight w:val="yellow"/>
           <w:lang w:val="en-CA"/>
         </w:rPr>
-        <w:t xml:space="preserve"> </w:t>
+        <w:t xml:space="preserve"> Catalog=ProjetFinal2050189;Integrated Security=</w:t>
       </w:r>
       <w:proofErr w:type="spellStart"/>
       <w:r>
@@ -161,51 +169,6 @@
           <w:rFonts w:ascii="Courier New" w:hAnsi="Courier New" w:cs="Courier New"/>
           <w:sz w:val="20"/>
           <w:szCs w:val="20"/>
-          <w:highlight w:val="yellow"/>
-          <w:lang w:val="en-CA"/>
-        </w:rPr>
-        <w:t>Catalog</w:t>
-      </w:r>
-      <w:proofErr w:type="spellEnd"/>
-      <w:r>
-        <w:rPr>
-          <w:rFonts w:ascii="Courier New" w:hAnsi="Courier New" w:cs="Courier New"/>
-          <w:sz w:val="20"/>
-          <w:szCs w:val="20"/>
-          <w:highlight w:val="yellow"/>
-          <w:lang w:val="en-CA"/>
-        </w:rPr>
-        <w:t>=</w:t>
-      </w:r>
-      <w:proofErr w:type="spellStart"/>
-      <w:r>
-        <w:rPr>
-          <w:rFonts w:ascii="Courier New" w:hAnsi="Courier New" w:cs="Courier New"/>
-          <w:sz w:val="20"/>
-          <w:szCs w:val="20"/>
-          <w:highlight w:val="yellow"/>
-          <w:lang w:val="en-CA"/>
-        </w:rPr>
-        <w:t>TP_FusionVox;Integrated</w:t>
-      </w:r>
-      <w:proofErr w:type="spellEnd"/>
-      <w:r>
-        <w:rPr>
-          <w:rFonts w:ascii="Courier New" w:hAnsi="Courier New" w:cs="Courier New"/>
-          <w:sz w:val="20"/>
-          <w:szCs w:val="20"/>
-          <w:highlight w:val="yellow"/>
-          <w:lang w:val="en-CA"/>
-        </w:rPr>
-        <w:t xml:space="preserve"> Security=</w:t>
-      </w:r>
-      <w:proofErr w:type="spellStart"/>
-      <w:r>
-        <w:rPr>
-          <w:rFonts w:ascii="Courier New" w:hAnsi="Courier New" w:cs="Courier New"/>
-          <w:sz w:val="20"/>
-          <w:szCs w:val="20"/>
-          <w:highlight w:val="yellow"/>
           <w:lang w:val="en-CA"/>
         </w:rPr>
         <w:t>True;Persist</w:t>
@@ -216,31 +179,19 @@
           <w:rFonts w:ascii="Courier New" w:hAnsi="Courier New" w:cs="Courier New"/>
           <w:sz w:val="20"/>
           <w:szCs w:val="20"/>
-          <w:highlight w:val="yellow"/>
           <w:lang w:val="en-CA"/>
         </w:rPr>
-        <w:t xml:space="preserve"> Security Info=False;Pooling=False;MultipleActiveResultSets=False;Encrypt=False;TrustServerCertificate=False" --target-version 1.</w:t>
+        <w:t xml:space="preserve"> Security Info=False;Pooling=False;MultipleActiveResultSets=False;Encrypt=False;TrustServerCertificate=False" -s SOLDEJANEIRO -s VENTE --target-version 1.</w:t>
       </w:r>
       <w:r>
         <w:rPr>
           <w:rFonts w:ascii="Courier New" w:hAnsi="Courier New" w:cs="Courier New"/>
           <w:sz w:val="20"/>
           <w:szCs w:val="20"/>
-          <w:highlight w:val="yellow"/>
           <w:lang w:val="en-CA"/>
         </w:rPr>
         <w:t>6</w:t>
       </w:r>
-    </w:p>
-    <w:p>
-      <w:pPr>
-        <w:pStyle w:val="Paragraphedeliste"/>
-        <w:jc w:val="left"/>
-        <w:rPr>
-          <w:rFonts w:cs="Calibri"/>
-          <w:sz w:val="22"/>
-        </w:rPr>
-      </w:pPr>
     </w:p>
     <w:p>
       <w:pPr>
@@ -258,34 +209,7 @@
           <w:bCs/>
           <w:sz w:val="22"/>
         </w:rPr>
-        <w:t>Généré des entités</w:t>
-      </w:r>
-      <w:r>
-        <w:rPr>
-          <w:rFonts w:cs="Calibri"/>
-          <w:b/>
-          <w:bCs/>
-          <w:sz w:val="22"/>
-        </w:rPr>
-        <w:t xml:space="preserve"> </w:t>
-      </w:r>
-      <w:r>
-        <w:rPr>
-          <w:rFonts w:cs="Calibri"/>
-          <w:b/>
-          <w:bCs/>
-          <w:sz w:val="22"/>
-        </w:rPr>
-        <w:t>à l'aide de</w:t>
-      </w:r>
-      <w:r>
-        <w:rPr>
-          <w:rFonts w:cs="Calibri"/>
-          <w:b/>
-          <w:bCs/>
-          <w:sz w:val="22"/>
-        </w:rPr>
-        <w:t xml:space="preserve"> SCAFFOLD</w:t>
+        <w:t>Généré des entités à l'aide de SCAFFOLD</w:t>
       </w:r>
       <w:r>
         <w:rPr>
@@ -294,15 +218,23 @@
         </w:rPr>
         <w:br/>
       </w:r>
+      <w:proofErr w:type="spellStart"/>
       <w:r>
         <w:rPr>
           <w:rFonts w:ascii="Courier New" w:hAnsi="Courier New" w:cs="Courier New"/>
           <w:sz w:val="20"/>
           <w:szCs w:val="20"/>
-          <w:highlight w:val="yellow"/>
-          <w:lang w:val="en-CA"/>
         </w:rPr>
-        <w:t xml:space="preserve">dotnet </w:t>
+        <w:t>dotnet</w:t>
+      </w:r>
+      <w:proofErr w:type="spellEnd"/>
+      <w:r>
+        <w:rPr>
+          <w:rFonts w:ascii="Courier New" w:hAnsi="Courier New" w:cs="Courier New"/>
+          <w:sz w:val="20"/>
+          <w:szCs w:val="20"/>
+        </w:rPr>
+        <w:t xml:space="preserve"> </w:t>
       </w:r>
       <w:proofErr w:type="spellStart"/>
       <w:r>
@@ -310,8 +242,6 @@
           <w:rFonts w:ascii="Courier New" w:hAnsi="Courier New" w:cs="Courier New"/>
           <w:sz w:val="20"/>
           <w:szCs w:val="20"/>
-          <w:highlight w:val="yellow"/>
-          <w:lang w:val="en-CA"/>
         </w:rPr>
         <w:t>ef</w:t>
       </w:r>
@@ -321,8 +251,6 @@
           <w:rFonts w:ascii="Courier New" w:hAnsi="Courier New" w:cs="Courier New"/>
           <w:sz w:val="20"/>
           <w:szCs w:val="20"/>
-          <w:highlight w:val="yellow"/>
-          <w:lang w:val="en-CA"/>
         </w:rPr>
         <w:t xml:space="preserve"> </w:t>
       </w:r>
@@ -332,8 +260,6 @@
           <w:rFonts w:ascii="Courier New" w:hAnsi="Courier New" w:cs="Courier New"/>
           <w:sz w:val="20"/>
           <w:szCs w:val="20"/>
-          <w:highlight w:val="yellow"/>
-          <w:lang w:val="en-CA"/>
         </w:rPr>
         <w:t>dbcontext</w:t>
       </w:r>
@@ -343,10 +269,8 @@
           <w:rFonts w:ascii="Courier New" w:hAnsi="Courier New" w:cs="Courier New"/>
           <w:sz w:val="20"/>
           <w:szCs w:val="20"/>
-          <w:highlight w:val="yellow"/>
-          <w:lang w:val="en-CA"/>
         </w:rPr>
-        <w:t xml:space="preserve"> scaffold Name=</w:t>
+        <w:t xml:space="preserve"> </w:t>
       </w:r>
       <w:proofErr w:type="spellStart"/>
       <w:r>
@@ -354,9 +278,8 @@
           <w:rFonts w:ascii="Courier New" w:hAnsi="Courier New" w:cs="Courier New"/>
           <w:sz w:val="20"/>
           <w:szCs w:val="20"/>
-          <w:highlight w:val="yellow"/>
         </w:rPr>
-        <w:t>TP_FusionVox</w:t>
+        <w:t>scaffold</w:t>
       </w:r>
       <w:proofErr w:type="spellEnd"/>
       <w:r>
@@ -364,9 +287,8 @@
           <w:rFonts w:ascii="Courier New" w:hAnsi="Courier New" w:cs="Courier New"/>
           <w:sz w:val="20"/>
           <w:szCs w:val="20"/>
-          <w:highlight w:val="yellow"/>
         </w:rPr>
-        <w:t xml:space="preserve"> </w:t>
+        <w:t xml:space="preserve"> Name=BDProjetFinal2050189 </w:t>
       </w:r>
       <w:proofErr w:type="spellStart"/>
       <w:proofErr w:type="gramStart"/>
@@ -375,8 +297,6 @@
           <w:rFonts w:ascii="Courier New" w:hAnsi="Courier New" w:cs="Courier New"/>
           <w:sz w:val="20"/>
           <w:szCs w:val="20"/>
-          <w:highlight w:val="yellow"/>
-          <w:lang w:val="en-CA"/>
         </w:rPr>
         <w:t>Microsoft.EntityFrameworkCore.SqlServer</w:t>
       </w:r>
@@ -387,10 +307,8 @@
           <w:rFonts w:ascii="Courier New" w:hAnsi="Courier New" w:cs="Courier New"/>
           <w:sz w:val="20"/>
           <w:szCs w:val="20"/>
-          <w:highlight w:val="yellow"/>
-          <w:lang w:val="en-CA"/>
         </w:rPr>
-        <w:t xml:space="preserve"> -o Models --context-</w:t>
+        <w:t xml:space="preserve"> -o </w:t>
       </w:r>
       <w:proofErr w:type="spellStart"/>
       <w:r>
@@ -398,10 +316,8 @@
           <w:rFonts w:ascii="Courier New" w:hAnsi="Courier New" w:cs="Courier New"/>
           <w:sz w:val="20"/>
           <w:szCs w:val="20"/>
-          <w:highlight w:val="yellow"/>
-          <w:lang w:val="en-CA"/>
         </w:rPr>
-        <w:t>dir</w:t>
+        <w:t>Models</w:t>
       </w:r>
       <w:proofErr w:type="spellEnd"/>
       <w:r>
@@ -409,26 +325,27 @@
           <w:rFonts w:ascii="Courier New" w:hAnsi="Courier New" w:cs="Courier New"/>
           <w:sz w:val="20"/>
           <w:szCs w:val="20"/>
-          <w:highlight w:val="yellow"/>
-          <w:lang w:val="en-CA"/>
         </w:rPr>
-        <w:t xml:space="preserve"> Data --data-annotations --force</w:t>
+        <w:t xml:space="preserve"> --</w:t>
       </w:r>
+      <w:proofErr w:type="spellStart"/>
       <w:r>
         <w:rPr>
           <w:rFonts w:ascii="Courier New" w:hAnsi="Courier New" w:cs="Courier New"/>
           <w:sz w:val="20"/>
           <w:szCs w:val="20"/>
-          <w:lang w:val="en-CA"/>
         </w:rPr>
-        <w:t xml:space="preserve"> </w:t>
+        <w:t>context-dir</w:t>
       </w:r>
-    </w:p>
-    <w:p>
-      <w:pPr>
-        <w:pStyle w:val="Paragraphedeliste"/>
-        <w:jc w:val="left"/>
-      </w:pPr>
+      <w:proofErr w:type="spellEnd"/>
+      <w:r>
+        <w:rPr>
+          <w:rFonts w:ascii="Courier New" w:hAnsi="Courier New" w:cs="Courier New"/>
+          <w:sz w:val="20"/>
+          <w:szCs w:val="20"/>
+        </w:rPr>
+        <w:t xml:space="preserve"> Data --data-annotations --force</w:t>
+      </w:r>
     </w:p>
     <w:p>
       <w:pPr>
@@ -447,17 +364,30 @@
         <w:jc w:val="left"/>
       </w:pPr>
       <w:r>
-        <w:t>Exécution/navigation dans l'application à l'aide des boutons d'en-tête</w:t>
+        <w:t xml:space="preserve">Exécution/navigation dans l'application à l'aide des boutons d'en-tête </w:t>
       </w:r>
+    </w:p>
+    <w:p>
+      <w:pPr>
+        <w:pStyle w:val="Paragraphedeliste"/>
+      </w:pPr>
+    </w:p>
+    <w:p>
+      <w:pPr>
+        <w:pStyle w:val="Paragraphedeliste"/>
+        <w:ind w:firstLine="0"/>
+        <w:jc w:val="left"/>
+      </w:pPr>
       <w:r>
-        <w:t xml:space="preserve"> </w:t>
-      </w:r>
-      <w:r>
+        <w:rPr>
+          <w:noProof/>
+          <w14:ligatures w14:val="standardContextual"/>
+        </w:rPr>
         <w:drawing>
-          <wp:inline distT="0" distB="0" distL="0" distR="0" wp14:anchorId="04024EF3" wp14:editId="059534D7">
-            <wp:extent cx="5972175" cy="421923"/>
+          <wp:inline distT="0" distB="0" distL="0" distR="0" wp14:anchorId="628EE05E" wp14:editId="248531A1">
+            <wp:extent cx="6305550" cy="324035"/>
             <wp:effectExtent l="0" t="0" r="0" b="0"/>
-            <wp:docPr id="938712037" name="Image 1"/>
+            <wp:docPr id="1" name="Image 1"/>
             <wp:cNvGraphicFramePr>
               <a:graphicFrameLocks xmlns:a="http://schemas.openxmlformats.org/drawingml/2006/main" noChangeAspect="1"/>
             </wp:cNvGraphicFramePr>
@@ -465,11 +395,11 @@
               <a:graphicData uri="http://schemas.openxmlformats.org/drawingml/2006/picture">
                 <pic:pic xmlns:pic="http://schemas.openxmlformats.org/drawingml/2006/picture">
                   <pic:nvPicPr>
-                    <pic:cNvPr id="938712037" name=""/>
+                    <pic:cNvPr id="1" name=""/>
                     <pic:cNvPicPr/>
                   </pic:nvPicPr>
                   <pic:blipFill>
-                    <a:blip r:embed="rId5"/>
+                    <a:blip r:embed="rId8"/>
                     <a:stretch>
                       <a:fillRect/>
                     </a:stretch>
@@ -477,7 +407,7 @@
                   <pic:spPr>
                     <a:xfrm>
                       <a:off x="0" y="0"/>
-                      <a:ext cx="6118307" cy="432247"/>
+                      <a:ext cx="6386509" cy="328195"/>
                     </a:xfrm>
                     <a:prstGeom prst="rect">
                       <a:avLst/>
@@ -512,7 +442,7 @@
         <w:tblLook w:val="04A0" w:firstRow="1" w:lastRow="0" w:firstColumn="1" w:lastColumn="0" w:noHBand="0" w:noVBand="1"/>
       </w:tblPr>
       <w:tblGrid>
-        <w:gridCol w:w="9885"/>
+        <w:gridCol w:w="10070"/>
       </w:tblGrid>
       <w:tr>
         <w:tc>
@@ -535,7 +465,14 @@
                 <w:b/>
                 <w:bCs/>
               </w:rPr>
-              <w:t>V_1_2_CreationVue</w:t>
+              <w:t>V_1_2_</w:t>
+            </w:r>
+            <w:r>
+              <w:rPr>
+                <w:b/>
+                <w:bCs/>
+              </w:rPr>
+              <w:t>VueTypeProduit</w:t>
             </w:r>
           </w:p>
         </w:tc>
@@ -579,12 +516,23 @@
               <w:ind w:left="0" w:firstLine="0"/>
               <w:jc w:val="left"/>
             </w:pPr>
-            <w:r>
+          </w:p>
+          <w:p>
+            <w:pPr>
+              <w:pStyle w:val="Paragraphedeliste"/>
+              <w:ind w:left="0" w:firstLine="0"/>
+              <w:jc w:val="left"/>
+            </w:pPr>
+            <w:r>
+              <w:rPr>
+                <w:noProof/>
+                <w14:ligatures w14:val="standardContextual"/>
+              </w:rPr>
               <w:drawing>
-                <wp:inline distT="0" distB="0" distL="0" distR="0" wp14:anchorId="12F04E46" wp14:editId="27F79837">
-                  <wp:extent cx="2772162" cy="352474"/>
-                  <wp:effectExtent l="0" t="0" r="9525" b="9525"/>
-                  <wp:docPr id="1415243198" name="Image 1"/>
+                <wp:inline distT="0" distB="0" distL="0" distR="0" wp14:anchorId="3812994D" wp14:editId="3C90003B">
+                  <wp:extent cx="1790700" cy="200025"/>
+                  <wp:effectExtent l="0" t="0" r="0" b="9525"/>
+                  <wp:docPr id="2" name="Image 2"/>
                   <wp:cNvGraphicFramePr>
                     <a:graphicFrameLocks xmlns:a="http://schemas.openxmlformats.org/drawingml/2006/main" noChangeAspect="1"/>
                   </wp:cNvGraphicFramePr>
@@ -592,177 +540,7 @@
                     <a:graphicData uri="http://schemas.openxmlformats.org/drawingml/2006/picture">
                       <pic:pic xmlns:pic="http://schemas.openxmlformats.org/drawingml/2006/picture">
                         <pic:nvPicPr>
-                          <pic:cNvPr id="1415243198" name=""/>
-                          <pic:cNvPicPr/>
-                        </pic:nvPicPr>
-                        <pic:blipFill>
-                          <a:blip r:embed="rId6"/>
-                          <a:stretch>
-                            <a:fillRect/>
-                          </a:stretch>
-                        </pic:blipFill>
-                        <pic:spPr>
-                          <a:xfrm>
-                            <a:off x="0" y="0"/>
-                            <a:ext cx="2772162" cy="352474"/>
-                          </a:xfrm>
-                          <a:prstGeom prst="rect">
-                            <a:avLst/>
-                          </a:prstGeom>
-                        </pic:spPr>
-                      </pic:pic>
-                    </a:graphicData>
-                  </a:graphic>
-                </wp:inline>
-              </w:drawing>
-            </w:r>
-          </w:p>
-          <w:p>
-            <w:pPr>
-              <w:pStyle w:val="Paragraphedeliste"/>
-              <w:ind w:left="0" w:firstLine="0"/>
-              <w:jc w:val="left"/>
-            </w:pPr>
-          </w:p>
-          <w:p>
-            <w:pPr>
-              <w:pStyle w:val="Paragraphedeliste"/>
-              <w:numPr>
-                <w:ilvl w:val="0"/>
-                <w:numId w:val="4"/>
-              </w:numPr>
-              <w:jc w:val="left"/>
-            </w:pPr>
-            <w:r>
-              <w:t>Action créée dans ce but</w:t>
-            </w:r>
-            <w:r>
-              <w:t xml:space="preserve"> </w:t>
-            </w:r>
-            <w:proofErr w:type="gramStart"/>
-            <w:r>
-              <w:t xml:space="preserve">( </w:t>
-            </w:r>
-            <w:proofErr w:type="spellStart"/>
-            <w:r>
-              <w:t>ChansonsController</w:t>
-            </w:r>
-            <w:proofErr w:type="spellEnd"/>
-            <w:proofErr w:type="gramEnd"/>
-            <w:r>
-              <w:t xml:space="preserve"> )</w:t>
-            </w:r>
-          </w:p>
-          <w:p>
-            <w:pPr>
-              <w:ind w:firstLine="0"/>
-              <w:jc w:val="left"/>
-            </w:pPr>
-            <w:r>
-              <w:drawing>
-                <wp:inline distT="0" distB="0" distL="0" distR="0" wp14:anchorId="56E8F1A2" wp14:editId="418AC957">
-                  <wp:extent cx="5943600" cy="1106170"/>
-                  <wp:effectExtent l="0" t="0" r="0" b="0"/>
-                  <wp:docPr id="551381248" name="Image 1"/>
-                  <wp:cNvGraphicFramePr>
-                    <a:graphicFrameLocks xmlns:a="http://schemas.openxmlformats.org/drawingml/2006/main" noChangeAspect="1"/>
-                  </wp:cNvGraphicFramePr>
-                  <a:graphic xmlns:a="http://schemas.openxmlformats.org/drawingml/2006/main">
-                    <a:graphicData uri="http://schemas.openxmlformats.org/drawingml/2006/picture">
-                      <pic:pic xmlns:pic="http://schemas.openxmlformats.org/drawingml/2006/picture">
-                        <pic:nvPicPr>
-                          <pic:cNvPr id="551381248" name=""/>
-                          <pic:cNvPicPr/>
-                        </pic:nvPicPr>
-                        <pic:blipFill>
-                          <a:blip r:embed="rId7"/>
-                          <a:stretch>
-                            <a:fillRect/>
-                          </a:stretch>
-                        </pic:blipFill>
-                        <pic:spPr>
-                          <a:xfrm>
-                            <a:off x="0" y="0"/>
-                            <a:ext cx="5943600" cy="1106170"/>
-                          </a:xfrm>
-                          <a:prstGeom prst="rect">
-                            <a:avLst/>
-                          </a:prstGeom>
-                        </pic:spPr>
-                      </pic:pic>
-                    </a:graphicData>
-                  </a:graphic>
-                </wp:inline>
-              </w:drawing>
-            </w:r>
-            <w:r>
-              <w:br/>
-              <w:t xml:space="preserve">- </w:t>
-            </w:r>
-            <w:r>
-              <w:t>Vue</w:t>
-            </w:r>
-          </w:p>
-          <w:p>
-            <w:pPr>
-              <w:ind w:firstLine="0"/>
-              <w:jc w:val="left"/>
-            </w:pPr>
-            <w:r>
-              <w:lastRenderedPageBreak/>
-              <w:drawing>
-                <wp:inline distT="0" distB="0" distL="0" distR="0" wp14:anchorId="35795F1F" wp14:editId="0C43094C">
-                  <wp:extent cx="2924583" cy="1609950"/>
-                  <wp:effectExtent l="0" t="0" r="0" b="9525"/>
-                  <wp:docPr id="933136206" name="Image 1"/>
-                  <wp:cNvGraphicFramePr>
-                    <a:graphicFrameLocks xmlns:a="http://schemas.openxmlformats.org/drawingml/2006/main" noChangeAspect="1"/>
-                  </wp:cNvGraphicFramePr>
-                  <a:graphic xmlns:a="http://schemas.openxmlformats.org/drawingml/2006/main">
-                    <a:graphicData uri="http://schemas.openxmlformats.org/drawingml/2006/picture">
-                      <pic:pic xmlns:pic="http://schemas.openxmlformats.org/drawingml/2006/picture">
-                        <pic:nvPicPr>
-                          <pic:cNvPr id="933136206" name=""/>
-                          <pic:cNvPicPr/>
-                        </pic:nvPicPr>
-                        <pic:blipFill>
-                          <a:blip r:embed="rId8"/>
-                          <a:stretch>
-                            <a:fillRect/>
-                          </a:stretch>
-                        </pic:blipFill>
-                        <pic:spPr>
-                          <a:xfrm>
-                            <a:off x="0" y="0"/>
-                            <a:ext cx="2924583" cy="1609950"/>
-                          </a:xfrm>
-                          <a:prstGeom prst="rect">
-                            <a:avLst/>
-                          </a:prstGeom>
-                        </pic:spPr>
-                      </pic:pic>
-                    </a:graphicData>
-                  </a:graphic>
-                </wp:inline>
-              </w:drawing>
-            </w:r>
-            <w:r>
-              <w:br/>
-            </w:r>
-            <w:r>
-              <w:drawing>
-                <wp:inline distT="0" distB="0" distL="0" distR="0" wp14:anchorId="6B03326A" wp14:editId="69C8312F">
-                  <wp:extent cx="4961039" cy="1981200"/>
-                  <wp:effectExtent l="0" t="0" r="0" b="0"/>
-                  <wp:docPr id="1541774909" name="Image 1"/>
-                  <wp:cNvGraphicFramePr>
-                    <a:graphicFrameLocks xmlns:a="http://schemas.openxmlformats.org/drawingml/2006/main" noChangeAspect="1"/>
-                  </wp:cNvGraphicFramePr>
-                  <a:graphic xmlns:a="http://schemas.openxmlformats.org/drawingml/2006/main">
-                    <a:graphicData uri="http://schemas.openxmlformats.org/drawingml/2006/picture">
-                      <pic:pic xmlns:pic="http://schemas.openxmlformats.org/drawingml/2006/picture">
-                        <pic:nvPicPr>
-                          <pic:cNvPr id="1541774909" name=""/>
+                          <pic:cNvPr id="1" name=""/>
                           <pic:cNvPicPr/>
                         </pic:nvPicPr>
                         <pic:blipFill>
@@ -774,7 +552,7 @@
                         <pic:spPr>
                           <a:xfrm>
                             <a:off x="0" y="0"/>
-                            <a:ext cx="4963952" cy="1982363"/>
+                            <a:ext cx="1790700" cy="200025"/>
                           </a:xfrm>
                           <a:prstGeom prst="rect">
                             <a:avLst/>
@@ -786,92 +564,65 @@
                 </wp:inline>
               </w:drawing>
             </w:r>
-            <w:r>
-              <w:br/>
-            </w:r>
-          </w:p>
-        </w:tc>
-      </w:tr>
-      <w:tr>
-        <w:tc>
-          <w:tcPr>
-            <w:tcW w:w="9350" w:type="dxa"/>
-            <w:shd w:val="clear" w:color="auto" w:fill="FFE599" w:themeFill="accent4" w:themeFillTint="66"/>
-          </w:tcPr>
+          </w:p>
           <w:p>
             <w:pPr>
               <w:pStyle w:val="Paragraphedeliste"/>
               <w:ind w:left="0" w:firstLine="0"/>
               <w:jc w:val="left"/>
-              <w:rPr>
-                <w:b/>
-                <w:bCs/>
-              </w:rPr>
-            </w:pPr>
-            <w:r>
-              <w:rPr>
-                <w:b/>
-                <w:bCs/>
-              </w:rPr>
-              <w:lastRenderedPageBreak/>
-              <w:t>V1_3_1__</w:t>
-            </w:r>
-            <w:r>
-              <w:rPr>
-                <w:b/>
-                <w:bCs/>
-                <w:highlight w:val="yellow"/>
-              </w:rPr>
-              <w:t>Chiffrement</w:t>
-            </w:r>
-            <w:r>
-              <w:rPr>
-                <w:b/>
-                <w:bCs/>
-              </w:rPr>
-              <w:t>DeNumTelephone</w:t>
-            </w:r>
-            <w:r>
-              <w:rPr>
-                <w:b/>
-                <w:bCs/>
-              </w:rPr>
-              <w:t xml:space="preserve"> / V1_3__2_</w:t>
-            </w:r>
-            <w:r>
-              <w:rPr>
-                <w:b/>
-                <w:bCs/>
-                <w:highlight w:val="yellow"/>
-              </w:rPr>
-              <w:t>Déchiffremen</w:t>
-            </w:r>
-            <w:r>
-              <w:rPr>
-                <w:b/>
-                <w:bCs/>
-              </w:rPr>
-              <w:t>tDeNumTelephone</w:t>
-            </w:r>
-          </w:p>
-        </w:tc>
-      </w:tr>
-      <w:tr>
-        <w:tc>
-          <w:tcPr>
-            <w:tcW w:w="9350" w:type="dxa"/>
-          </w:tcPr>
-          <w:p>
-            <w:pPr>
-              <w:ind w:firstLine="0"/>
-              <w:jc w:val="left"/>
-            </w:pPr>
-            <w:r>
+            </w:pPr>
+          </w:p>
+          <w:p>
+            <w:pPr>
+              <w:pStyle w:val="Paragraphedeliste"/>
+              <w:numPr>
+                <w:ilvl w:val="0"/>
+                <w:numId w:val="4"/>
+              </w:numPr>
+              <w:jc w:val="left"/>
+            </w:pPr>
+            <w:r>
+              <w:t>Action créée dans ce but</w:t>
+            </w:r>
+            <w:r>
+              <w:t xml:space="preserve"> </w:t>
+            </w:r>
+            <w:proofErr w:type="gramStart"/>
+            <w:r>
+              <w:t xml:space="preserve">( </w:t>
+            </w:r>
+            <w:proofErr w:type="spellStart"/>
+            <w:r>
+              <w:t>Produits</w:t>
+            </w:r>
+            <w:r>
+              <w:t>Controller</w:t>
+            </w:r>
+            <w:proofErr w:type="spellEnd"/>
+            <w:proofErr w:type="gramEnd"/>
+            <w:r>
+              <w:t xml:space="preserve"> )</w:t>
+            </w:r>
+          </w:p>
+          <w:p>
+            <w:pPr>
+              <w:pStyle w:val="Paragraphedeliste"/>
+              <w:numPr>
+                <w:ilvl w:val="0"/>
+                <w:numId w:val="4"/>
+              </w:numPr>
+              <w:jc w:val="left"/>
+            </w:pPr>
+            <w:r>
+              <w:rPr>
+                <w:noProof/>
+                <w14:ligatures w14:val="standardContextual"/>
+              </w:rPr>
               <w:drawing>
-                <wp:inline distT="0" distB="0" distL="0" distR="0" wp14:anchorId="17383512" wp14:editId="6258BFBD">
-                  <wp:extent cx="2057687" cy="409632"/>
-                  <wp:effectExtent l="0" t="0" r="0" b="9525"/>
-                  <wp:docPr id="317769971" name="Image 1"/>
+                <wp:inline distT="0" distB="0" distL="0" distR="0" wp14:anchorId="33F06078" wp14:editId="27B1B5A9">
+                  <wp:extent cx="5972175" cy="790575"/>
+                  <wp:effectExtent l="0" t="0" r="9525" b="9525"/>
+                  <wp:docPr id="3" name="Image 3"/>
                   <wp:cNvGraphicFramePr>
                     <a:graphicFrameLocks xmlns:a="http://schemas.openxmlformats.org/drawingml/2006/main" noChangeAspect="1"/>
                   </wp:cNvGraphicFramePr>
@@ -879,7 +630,7 @@
                     <a:graphicData uri="http://schemas.openxmlformats.org/drawingml/2006/picture">
                       <pic:pic xmlns:pic="http://schemas.openxmlformats.org/drawingml/2006/picture">
                         <pic:nvPicPr>
-                          <pic:cNvPr id="317769971" name=""/>
+                          <pic:cNvPr id="1" name=""/>
                           <pic:cNvPicPr/>
                         </pic:nvPicPr>
                         <pic:blipFill>
@@ -891,7 +642,7 @@
                         <pic:spPr>
                           <a:xfrm>
                             <a:off x="0" y="0"/>
-                            <a:ext cx="2057687" cy="409632"/>
+                            <a:ext cx="5972175" cy="790575"/>
                           </a:xfrm>
                           <a:prstGeom prst="rect">
                             <a:avLst/>
@@ -906,36 +657,33 @@
           </w:p>
           <w:p>
             <w:pPr>
-              <w:pStyle w:val="Paragraphedeliste"/>
-              <w:numPr>
-                <w:ilvl w:val="0"/>
-                <w:numId w:val="4"/>
-              </w:numPr>
-              <w:jc w:val="left"/>
-            </w:pPr>
-            <w:proofErr w:type="gramStart"/>
-            <w:r>
-              <w:t>le</w:t>
-            </w:r>
-            <w:proofErr w:type="gramEnd"/>
-            <w:r>
-              <w:t xml:space="preserve"> chiffrage</w:t>
-            </w:r>
-            <w:r>
-              <w:t>/déchiffrage</w:t>
-            </w:r>
-            <w:r>
-              <w:t xml:space="preserve"> de tous les numéros de téléphone</w:t>
-            </w:r>
+              <w:ind w:firstLine="0"/>
+              <w:jc w:val="left"/>
+            </w:pPr>
             <w:r>
               <w:br/>
-            </w:r>
-            <w:r>
+              <w:t xml:space="preserve">- </w:t>
+            </w:r>
+            <w:r>
+              <w:t>Vue</w:t>
+            </w:r>
+          </w:p>
+          <w:p>
+            <w:pPr>
+              <w:ind w:firstLine="0"/>
+              <w:jc w:val="left"/>
+            </w:pPr>
+            <w:r>
+              <w:rPr>
+                <w:noProof/>
+                <w14:ligatures w14:val="standardContextual"/>
+              </w:rPr>
+              <w:lastRenderedPageBreak/>
               <w:drawing>
-                <wp:inline distT="0" distB="0" distL="0" distR="0" wp14:anchorId="0DC9852A" wp14:editId="07066398">
-                  <wp:extent cx="1467055" cy="457264"/>
+                <wp:inline distT="0" distB="0" distL="0" distR="0" wp14:anchorId="659A1279" wp14:editId="08741AEF">
+                  <wp:extent cx="1609725" cy="1009737"/>
                   <wp:effectExtent l="0" t="0" r="0" b="0"/>
-                  <wp:docPr id="37470648" name="Image 1"/>
+                  <wp:docPr id="4" name="Image 4"/>
                   <wp:cNvGraphicFramePr>
                     <a:graphicFrameLocks xmlns:a="http://schemas.openxmlformats.org/drawingml/2006/main" noChangeAspect="1"/>
                   </wp:cNvGraphicFramePr>
@@ -943,7 +691,7 @@
                     <a:graphicData uri="http://schemas.openxmlformats.org/drawingml/2006/picture">
                       <pic:pic xmlns:pic="http://schemas.openxmlformats.org/drawingml/2006/picture">
                         <pic:nvPicPr>
-                          <pic:cNvPr id="37470648" name=""/>
+                          <pic:cNvPr id="1" name=""/>
                           <pic:cNvPicPr/>
                         </pic:nvPicPr>
                         <pic:blipFill>
@@ -955,7 +703,7 @@
                         <pic:spPr>
                           <a:xfrm>
                             <a:off x="0" y="0"/>
-                            <a:ext cx="1467055" cy="457264"/>
+                            <a:ext cx="1611492" cy="1010845"/>
                           </a:xfrm>
                           <a:prstGeom prst="rect">
                             <a:avLst/>
@@ -968,24 +716,18 @@
               </w:drawing>
             </w:r>
             <w:r>
+              <w:br/>
+            </w:r>
+            <w:r>
               <w:rPr>
                 <w:noProof/>
                 <w14:ligatures w14:val="standardContextual"/>
               </w:rPr>
-              <w:t xml:space="preserve"> </w:t>
-            </w:r>
-          </w:p>
-          <w:p>
-            <w:pPr>
-              <w:ind w:firstLine="0"/>
-              <w:jc w:val="left"/>
-            </w:pPr>
-            <w:r>
               <w:drawing>
-                <wp:inline distT="0" distB="0" distL="0" distR="0" wp14:anchorId="738675E1" wp14:editId="08654070">
-                  <wp:extent cx="2962688" cy="600159"/>
-                  <wp:effectExtent l="0" t="0" r="0" b="9525"/>
-                  <wp:docPr id="1919847720" name="Image 1"/>
+                <wp:inline distT="0" distB="0" distL="0" distR="0" wp14:anchorId="18D762E2" wp14:editId="27256BDC">
+                  <wp:extent cx="5533058" cy="2847975"/>
+                  <wp:effectExtent l="0" t="0" r="0" b="0"/>
+                  <wp:docPr id="5" name="Image 5"/>
                   <wp:cNvGraphicFramePr>
                     <a:graphicFrameLocks xmlns:a="http://schemas.openxmlformats.org/drawingml/2006/main" noChangeAspect="1"/>
                   </wp:cNvGraphicFramePr>
@@ -993,7 +735,7 @@
                     <a:graphicData uri="http://schemas.openxmlformats.org/drawingml/2006/picture">
                       <pic:pic xmlns:pic="http://schemas.openxmlformats.org/drawingml/2006/picture">
                         <pic:nvPicPr>
-                          <pic:cNvPr id="1919847720" name=""/>
+                          <pic:cNvPr id="1" name=""/>
                           <pic:cNvPicPr/>
                         </pic:nvPicPr>
                         <pic:blipFill>
@@ -1005,7 +747,7 @@
                         <pic:spPr>
                           <a:xfrm>
                             <a:off x="0" y="0"/>
-                            <a:ext cx="2962688" cy="600159"/>
+                            <a:ext cx="5547088" cy="2855196"/>
                           </a:xfrm>
                           <a:prstGeom prst="rect">
                             <a:avLst/>
@@ -1018,18 +760,101 @@
               </w:drawing>
             </w:r>
             <w:r>
+              <w:br/>
+            </w:r>
+          </w:p>
+        </w:tc>
+      </w:tr>
+      <w:tr>
+        <w:tc>
+          <w:tcPr>
+            <w:tcW w:w="9350" w:type="dxa"/>
+            <w:shd w:val="clear" w:color="auto" w:fill="FFE599" w:themeFill="accent4" w:themeFillTint="66"/>
+          </w:tcPr>
+          <w:p>
+            <w:pPr>
+              <w:pStyle w:val="Paragraphedeliste"/>
+              <w:ind w:left="0" w:firstLine="0"/>
+              <w:jc w:val="left"/>
+              <w:rPr>
+                <w:b/>
+                <w:bCs/>
+              </w:rPr>
+            </w:pPr>
+            <w:r>
+              <w:rPr>
+                <w:b/>
+                <w:bCs/>
+              </w:rPr>
+              <w:lastRenderedPageBreak/>
+              <w:t>V1_3_1__</w:t>
+            </w:r>
+            <w:r>
+              <w:rPr>
+                <w:b/>
+                <w:bCs/>
+                <w:highlight w:val="yellow"/>
+              </w:rPr>
+              <w:t>Chiffrement</w:t>
+            </w:r>
+            <w:r>
+              <w:rPr>
+                <w:b/>
+                <w:bCs/>
+              </w:rPr>
+              <w:t>DeNumTelephone</w:t>
+            </w:r>
+            <w:r>
+              <w:rPr>
+                <w:b/>
+                <w:bCs/>
+              </w:rPr>
+              <w:t xml:space="preserve"> / V1_3__2_</w:t>
+            </w:r>
+            <w:r>
+              <w:rPr>
+                <w:b/>
+                <w:bCs/>
+                <w:highlight w:val="yellow"/>
+              </w:rPr>
+              <w:t>Déchiffremen</w:t>
+            </w:r>
+            <w:r>
+              <w:rPr>
+                <w:b/>
+                <w:bCs/>
+              </w:rPr>
+              <w:t>tDeNumTelephone</w:t>
+            </w:r>
+          </w:p>
+        </w:tc>
+      </w:tr>
+      <w:tr>
+        <w:tc>
+          <w:tcPr>
+            <w:tcW w:w="9350" w:type="dxa"/>
+          </w:tcPr>
+          <w:p>
+            <w:pPr>
+              <w:ind w:firstLine="0"/>
+              <w:jc w:val="left"/>
+            </w:pPr>
+          </w:p>
+          <w:p>
+            <w:pPr>
+              <w:ind w:firstLine="0"/>
+              <w:jc w:val="left"/>
+            </w:pPr>
+            <w:r>
               <w:rPr>
                 <w:noProof/>
                 <w14:ligatures w14:val="standardContextual"/>
               </w:rPr>
-              <w:br/>
-            </w:r>
-            <w:r>
               <w:drawing>
-                <wp:inline distT="0" distB="0" distL="0" distR="0" wp14:anchorId="5B1563AB" wp14:editId="5E9D8DCE">
-                  <wp:extent cx="2781688" cy="609685"/>
-                  <wp:effectExtent l="0" t="0" r="0" b="0"/>
-                  <wp:docPr id="1155566098" name="Image 1"/>
+                <wp:inline distT="0" distB="0" distL="0" distR="0" wp14:anchorId="478EF3F1" wp14:editId="0C1C1AA2">
+                  <wp:extent cx="1847850" cy="316530"/>
+                  <wp:effectExtent l="0" t="0" r="0" b="7620"/>
+                  <wp:docPr id="6" name="Image 6"/>
                   <wp:cNvGraphicFramePr>
                     <a:graphicFrameLocks xmlns:a="http://schemas.openxmlformats.org/drawingml/2006/main" noChangeAspect="1"/>
                   </wp:cNvGraphicFramePr>
@@ -1037,7 +862,7 @@
                     <a:graphicData uri="http://schemas.openxmlformats.org/drawingml/2006/picture">
                       <pic:pic xmlns:pic="http://schemas.openxmlformats.org/drawingml/2006/picture">
                         <pic:nvPicPr>
-                          <pic:cNvPr id="1155566098" name=""/>
+                          <pic:cNvPr id="1" name=""/>
                           <pic:cNvPicPr/>
                         </pic:nvPicPr>
                         <pic:blipFill>
@@ -1049,7 +874,7 @@
                         <pic:spPr>
                           <a:xfrm>
                             <a:off x="0" y="0"/>
-                            <a:ext cx="2781688" cy="609685"/>
+                            <a:ext cx="1853319" cy="317467"/>
                           </a:xfrm>
                           <a:prstGeom prst="rect">
                             <a:avLst/>
@@ -1065,15 +890,60 @@
           <w:p>
             <w:pPr>
               <w:pStyle w:val="Paragraphedeliste"/>
-              <w:ind w:firstLine="0"/>
-              <w:jc w:val="left"/>
-            </w:pPr>
-            <w:r>
+              <w:numPr>
+                <w:ilvl w:val="0"/>
+                <w:numId w:val="4"/>
+              </w:numPr>
+              <w:jc w:val="left"/>
+            </w:pPr>
+            <w:proofErr w:type="gramStart"/>
+            <w:r>
+              <w:t>le</w:t>
+            </w:r>
+            <w:proofErr w:type="gramEnd"/>
+            <w:r>
+              <w:t xml:space="preserve"> chiffrage</w:t>
+            </w:r>
+            <w:r>
+              <w:t>(index)</w:t>
+            </w:r>
+            <w:r>
+              <w:t>/déchiffrage</w:t>
+            </w:r>
+            <w:r>
+              <w:t>(</w:t>
+            </w:r>
+            <w:proofErr w:type="spellStart"/>
+            <w:r>
+              <w:t>detail</w:t>
+            </w:r>
+            <w:proofErr w:type="spellEnd"/>
+            <w:r>
+              <w:t>)</w:t>
+            </w:r>
+            <w:r>
+              <w:t xml:space="preserve"> de tous les numéros de téléphone</w:t>
+            </w:r>
+            <w:r>
+              <w:br/>
+            </w:r>
+            <w:r>
+              <w:rPr>
+                <w:noProof/>
+                <w14:ligatures w14:val="standardContextual"/>
+              </w:rPr>
+              <w:t xml:space="preserve"> </w:t>
+            </w:r>
+            <w:r>
+              <w:rPr>
+                <w:noProof/>
+                <w14:ligatures w14:val="standardContextual"/>
+              </w:rPr>
               <w:drawing>
-                <wp:inline distT="0" distB="0" distL="0" distR="0" wp14:anchorId="5D1BD909" wp14:editId="106225DC">
-                  <wp:extent cx="4629796" cy="1543265"/>
+                <wp:inline distT="0" distB="0" distL="0" distR="0" wp14:anchorId="738C174F" wp14:editId="7ABCFD6A">
+                  <wp:extent cx="2142262" cy="676275"/>
                   <wp:effectExtent l="0" t="0" r="0" b="0"/>
-                  <wp:docPr id="31005629" name="Image 1"/>
+                  <wp:docPr id="8" name="Image 8"/>
                   <wp:cNvGraphicFramePr>
                     <a:graphicFrameLocks xmlns:a="http://schemas.openxmlformats.org/drawingml/2006/main" noChangeAspect="1"/>
                   </wp:cNvGraphicFramePr>
@@ -1081,7 +951,7 @@
                     <a:graphicData uri="http://schemas.openxmlformats.org/drawingml/2006/picture">
                       <pic:pic xmlns:pic="http://schemas.openxmlformats.org/drawingml/2006/picture">
                         <pic:nvPicPr>
-                          <pic:cNvPr id="31005629" name=""/>
+                          <pic:cNvPr id="1" name=""/>
                           <pic:cNvPicPr/>
                         </pic:nvPicPr>
                         <pic:blipFill>
@@ -1093,7 +963,7 @@
                         <pic:spPr>
                           <a:xfrm>
                             <a:off x="0" y="0"/>
-                            <a:ext cx="4629796" cy="1543265"/>
+                            <a:ext cx="2148049" cy="678102"/>
                           </a:xfrm>
                           <a:prstGeom prst="rect">
                             <a:avLst/>
@@ -1123,26 +993,24 @@
               <w:jc w:val="left"/>
             </w:pPr>
             <w:r>
-              <w:lastRenderedPageBreak/>
-              <w:t xml:space="preserve">Utiliser l'action Index qui exécutera la méthode </w:t>
-            </w:r>
-            <w:proofErr w:type="spellStart"/>
-            <w:r>
-              <w:rPr>
-                <w:highlight w:val="yellow"/>
-              </w:rPr>
-              <w:t>ChiffrementTelephonesAgents</w:t>
-            </w:r>
-            <w:proofErr w:type="spellEnd"/>
+              <w:t>Utiliser l'action Index</w:t>
+            </w:r>
+            <w:r>
+              <w:t xml:space="preserve"> (afficher tous les numéros de téléphone chiffrés)</w:t>
+            </w:r>
             <w:r>
               <w:br/>
             </w:r>
             <w:r>
+              <w:rPr>
+                <w:noProof/>
+                <w14:ligatures w14:val="standardContextual"/>
+              </w:rPr>
               <w:drawing>
-                <wp:inline distT="0" distB="0" distL="0" distR="0" wp14:anchorId="2896171F" wp14:editId="3F33D7E2">
-                  <wp:extent cx="4829175" cy="1253140"/>
-                  <wp:effectExtent l="0" t="0" r="0" b="4445"/>
-                  <wp:docPr id="1302714249" name="Image 1"/>
+                <wp:inline distT="0" distB="0" distL="0" distR="0" wp14:anchorId="76A0F862" wp14:editId="35543FF2">
+                  <wp:extent cx="4807973" cy="781050"/>
+                  <wp:effectExtent l="0" t="0" r="0" b="0"/>
+                  <wp:docPr id="9" name="Image 9"/>
                   <wp:cNvGraphicFramePr>
                     <a:graphicFrameLocks xmlns:a="http://schemas.openxmlformats.org/drawingml/2006/main" noChangeAspect="1"/>
                   </wp:cNvGraphicFramePr>
@@ -1150,7 +1018,7 @@
                     <a:graphicData uri="http://schemas.openxmlformats.org/drawingml/2006/picture">
                       <pic:pic xmlns:pic="http://schemas.openxmlformats.org/drawingml/2006/picture">
                         <pic:nvPicPr>
-                          <pic:cNvPr id="1302714249" name=""/>
+                          <pic:cNvPr id="1" name=""/>
                           <pic:cNvPicPr/>
                         </pic:nvPicPr>
                         <pic:blipFill>
@@ -1162,7 +1030,7 @@
                         <pic:spPr>
                           <a:xfrm>
                             <a:off x="0" y="0"/>
-                            <a:ext cx="4835010" cy="1254654"/>
+                            <a:ext cx="4832873" cy="785095"/>
                           </a:xfrm>
                           <a:prstGeom prst="rect">
                             <a:avLst/>
@@ -1177,19 +1045,28 @@
           </w:p>
           <w:p>
             <w:pPr>
-              <w:jc w:val="left"/>
-            </w:pPr>
-          </w:p>
-          <w:p>
-            <w:pPr>
-              <w:jc w:val="left"/>
-            </w:pPr>
-            <w:r>
+              <w:pStyle w:val="Paragraphedeliste"/>
+            </w:pPr>
+          </w:p>
+          <w:p>
+            <w:pPr>
+              <w:pStyle w:val="Paragraphedeliste"/>
+              <w:numPr>
+                <w:ilvl w:val="0"/>
+                <w:numId w:val="4"/>
+              </w:numPr>
+              <w:jc w:val="left"/>
+            </w:pPr>
+            <w:r>
+              <w:rPr>
+                <w:noProof/>
+                <w14:ligatures w14:val="standardContextual"/>
+              </w:rPr>
               <w:drawing>
-                <wp:inline distT="0" distB="0" distL="0" distR="0" wp14:anchorId="03B65DCA" wp14:editId="4523A8FB">
-                  <wp:extent cx="4829175" cy="1439255"/>
-                  <wp:effectExtent l="0" t="0" r="0" b="8890"/>
-                  <wp:docPr id="1493222314" name="Image 1"/>
+                <wp:inline distT="0" distB="0" distL="0" distR="0" wp14:anchorId="25D35269" wp14:editId="72290FFF">
+                  <wp:extent cx="5219700" cy="1602158"/>
+                  <wp:effectExtent l="0" t="0" r="0" b="0"/>
+                  <wp:docPr id="12" name="Image 12"/>
                   <wp:cNvGraphicFramePr>
                     <a:graphicFrameLocks xmlns:a="http://schemas.openxmlformats.org/drawingml/2006/main" noChangeAspect="1"/>
                   </wp:cNvGraphicFramePr>
@@ -1197,7 +1074,7 @@
                     <a:graphicData uri="http://schemas.openxmlformats.org/drawingml/2006/picture">
                       <pic:pic xmlns:pic="http://schemas.openxmlformats.org/drawingml/2006/picture">
                         <pic:nvPicPr>
-                          <pic:cNvPr id="1493222314" name=""/>
+                          <pic:cNvPr id="1" name=""/>
                           <pic:cNvPicPr/>
                         </pic:nvPicPr>
                         <pic:blipFill>
@@ -1209,7 +1086,7 @@
                         <pic:spPr>
                           <a:xfrm>
                             <a:off x="0" y="0"/>
-                            <a:ext cx="4835172" cy="1441042"/>
+                            <a:ext cx="5230966" cy="1605616"/>
                           </a:xfrm>
                           <a:prstGeom prst="rect">
                             <a:avLst/>
@@ -1224,6 +1101,16 @@
           </w:p>
           <w:p>
             <w:pPr>
+              <w:jc w:val="left"/>
+            </w:pPr>
+          </w:p>
+          <w:p>
+            <w:pPr>
+              <w:jc w:val="left"/>
+            </w:pPr>
+          </w:p>
+          <w:p>
+            <w:pPr>
               <w:pStyle w:val="Paragraphedeliste"/>
               <w:ind w:firstLine="0"/>
               <w:jc w:val="left"/>
@@ -1243,23 +1130,37 @@
               <w:rPr>
                 <w:highlight w:val="yellow"/>
               </w:rPr>
+              <w:lastRenderedPageBreak/>
               <w:t>Déchiffrement</w:t>
             </w:r>
             <w:r>
               <w:t xml:space="preserve"> </w:t>
             </w:r>
             <w:r>
-              <w:t>tous les numéros de téléphone</w:t>
+              <w:t>du</w:t>
+            </w:r>
+            <w:r>
+              <w:t xml:space="preserve"> numéro de téléphone</w:t>
+            </w:r>
+            <w:r>
+              <w:t xml:space="preserve"> du client (ex : Marie)</w:t>
             </w:r>
             <w:r>
               <w:br/>
             </w:r>
             <w:r>
+              <w:br/>
+            </w:r>
+            <w:r>
+              <w:rPr>
+                <w:noProof/>
+                <w14:ligatures w14:val="standardContextual"/>
+              </w:rPr>
               <w:drawing>
-                <wp:inline distT="0" distB="0" distL="0" distR="0" wp14:anchorId="61DAF8FA" wp14:editId="1304D18C">
-                  <wp:extent cx="4762500" cy="1386417"/>
-                  <wp:effectExtent l="0" t="0" r="0" b="4445"/>
-                  <wp:docPr id="1565957507" name="Image 1"/>
+                <wp:inline distT="0" distB="0" distL="0" distR="0" wp14:anchorId="7861E672" wp14:editId="3789AFFD">
+                  <wp:extent cx="5263304" cy="3724275"/>
+                  <wp:effectExtent l="0" t="0" r="0" b="0"/>
+                  <wp:docPr id="10" name="Image 10"/>
                   <wp:cNvGraphicFramePr>
                     <a:graphicFrameLocks xmlns:a="http://schemas.openxmlformats.org/drawingml/2006/main" noChangeAspect="1"/>
                   </wp:cNvGraphicFramePr>
@@ -1267,7 +1168,7 @@
                     <a:graphicData uri="http://schemas.openxmlformats.org/drawingml/2006/picture">
                       <pic:pic xmlns:pic="http://schemas.openxmlformats.org/drawingml/2006/picture">
                         <pic:nvPicPr>
-                          <pic:cNvPr id="1565957507" name=""/>
+                          <pic:cNvPr id="1" name=""/>
                           <pic:cNvPicPr/>
                         </pic:nvPicPr>
                         <pic:blipFill>
@@ -1279,7 +1180,7 @@
                         <pic:spPr>
                           <a:xfrm>
                             <a:off x="0" y="0"/>
-                            <a:ext cx="4786117" cy="1393292"/>
+                            <a:ext cx="5267166" cy="3727008"/>
                           </a:xfrm>
                           <a:prstGeom prst="rect">
                             <a:avLst/>
@@ -1291,15 +1192,27 @@
                 </wp:inline>
               </w:drawing>
             </w:r>
-            <w:r>
-              <w:br/>
-            </w:r>
-            <w:r>
+          </w:p>
+          <w:p>
+            <w:pPr>
+              <w:pStyle w:val="Paragraphedeliste"/>
+              <w:numPr>
+                <w:ilvl w:val="0"/>
+                <w:numId w:val="4"/>
+              </w:numPr>
+              <w:spacing w:after="160" w:line="259" w:lineRule="auto"/>
+              <w:jc w:val="left"/>
+            </w:pPr>
+            <w:r>
+              <w:rPr>
+                <w:noProof/>
+                <w14:ligatures w14:val="standardContextual"/>
+              </w:rPr>
               <w:drawing>
-                <wp:inline distT="0" distB="0" distL="0" distR="0" wp14:anchorId="3B2F096F" wp14:editId="59F1F121">
-                  <wp:extent cx="4789122" cy="1427868"/>
-                  <wp:effectExtent l="0" t="0" r="0" b="1270"/>
-                  <wp:docPr id="755234586" name="Image 1"/>
+                <wp:inline distT="0" distB="0" distL="0" distR="0" wp14:anchorId="1B5A642A" wp14:editId="7F05ED7F">
+                  <wp:extent cx="3695700" cy="1864275"/>
+                  <wp:effectExtent l="0" t="0" r="0" b="3175"/>
+                  <wp:docPr id="13" name="Image 13"/>
                   <wp:cNvGraphicFramePr>
                     <a:graphicFrameLocks xmlns:a="http://schemas.openxmlformats.org/drawingml/2006/main" noChangeAspect="1"/>
                   </wp:cNvGraphicFramePr>
@@ -1307,7 +1220,7 @@
                     <a:graphicData uri="http://schemas.openxmlformats.org/drawingml/2006/picture">
                       <pic:pic xmlns:pic="http://schemas.openxmlformats.org/drawingml/2006/picture">
                         <pic:nvPicPr>
-                          <pic:cNvPr id="755234586" name=""/>
+                          <pic:cNvPr id="1" name=""/>
                           <pic:cNvPicPr/>
                         </pic:nvPicPr>
                         <pic:blipFill>
@@ -1319,7 +1232,7 @@
                         <pic:spPr>
                           <a:xfrm>
                             <a:off x="0" y="0"/>
-                            <a:ext cx="4816022" cy="1435888"/>
+                            <a:ext cx="3700959" cy="1866928"/>
                           </a:xfrm>
                           <a:prstGeom prst="rect">
                             <a:avLst/>
@@ -1363,20 +1276,31 @@
               <w:t xml:space="preserve"> le numéro de téléphone lors de l'ajout d'un </w:t>
             </w:r>
             <w:r>
-              <w:rPr>
-                <w:highlight w:val="yellow"/>
-              </w:rPr>
-              <w:t>nouvel agent</w:t>
-            </w:r>
-            <w:r>
-              <w:br/>
-            </w:r>
-            <w:r>
+              <w:t>nouveau client</w:t>
+            </w:r>
+          </w:p>
+          <w:p>
+            <w:pPr>
+              <w:pStyle w:val="Paragraphedeliste"/>
+            </w:pPr>
+          </w:p>
+          <w:p>
+            <w:pPr>
+              <w:pStyle w:val="Paragraphedeliste"/>
+              <w:spacing w:after="160" w:line="259" w:lineRule="auto"/>
+              <w:ind w:firstLine="0"/>
+              <w:jc w:val="left"/>
+            </w:pPr>
+            <w:r>
+              <w:rPr>
+                <w:noProof/>
+                <w14:ligatures w14:val="standardContextual"/>
+              </w:rPr>
               <w:drawing>
-                <wp:inline distT="0" distB="0" distL="0" distR="0" wp14:anchorId="2DD182F3" wp14:editId="59996BFC">
-                  <wp:extent cx="2905530" cy="552527"/>
-                  <wp:effectExtent l="0" t="0" r="9525" b="0"/>
-                  <wp:docPr id="979688591" name="Image 1"/>
+                <wp:inline distT="0" distB="0" distL="0" distR="0" wp14:anchorId="3073DE4A" wp14:editId="682379CC">
+                  <wp:extent cx="1238250" cy="504825"/>
+                  <wp:effectExtent l="0" t="0" r="0" b="9525"/>
+                  <wp:docPr id="15" name="Image 15"/>
                   <wp:cNvGraphicFramePr>
                     <a:graphicFrameLocks xmlns:a="http://schemas.openxmlformats.org/drawingml/2006/main" noChangeAspect="1"/>
                   </wp:cNvGraphicFramePr>
@@ -1384,7 +1308,7 @@
                     <a:graphicData uri="http://schemas.openxmlformats.org/drawingml/2006/picture">
                       <pic:pic xmlns:pic="http://schemas.openxmlformats.org/drawingml/2006/picture">
                         <pic:nvPicPr>
-                          <pic:cNvPr id="979688591" name=""/>
+                          <pic:cNvPr id="1" name=""/>
                           <pic:cNvPicPr/>
                         </pic:nvPicPr>
                         <pic:blipFill>
@@ -1396,7 +1320,7 @@
                         <pic:spPr>
                           <a:xfrm>
                             <a:off x="0" y="0"/>
-                            <a:ext cx="2905530" cy="552527"/>
+                            <a:ext cx="1238250" cy="504825"/>
                           </a:xfrm>
                           <a:prstGeom prst="rect">
                             <a:avLst/>
@@ -1419,11 +1343,15 @@
               <w:br/>
             </w:r>
             <w:r>
+              <w:rPr>
+                <w:noProof/>
+                <w14:ligatures w14:val="standardContextual"/>
+              </w:rPr>
               <w:drawing>
-                <wp:inline distT="0" distB="0" distL="0" distR="0" wp14:anchorId="1AB86560" wp14:editId="7B7E7ADE">
-                  <wp:extent cx="4881069" cy="1809750"/>
-                  <wp:effectExtent l="0" t="0" r="0" b="0"/>
-                  <wp:docPr id="1879009509" name="Image 1"/>
+                <wp:inline distT="0" distB="0" distL="0" distR="0" wp14:anchorId="4B117D0F" wp14:editId="756D1757">
+                  <wp:extent cx="5429250" cy="4550878"/>
+                  <wp:effectExtent l="0" t="0" r="0" b="2540"/>
+                  <wp:docPr id="11" name="Image 11"/>
                   <wp:cNvGraphicFramePr>
                     <a:graphicFrameLocks xmlns:a="http://schemas.openxmlformats.org/drawingml/2006/main" noChangeAspect="1"/>
                   </wp:cNvGraphicFramePr>
@@ -1431,7 +1359,7 @@
                     <a:graphicData uri="http://schemas.openxmlformats.org/drawingml/2006/picture">
                       <pic:pic xmlns:pic="http://schemas.openxmlformats.org/drawingml/2006/picture">
                         <pic:nvPicPr>
-                          <pic:cNvPr id="1879009509" name=""/>
+                          <pic:cNvPr id="1" name=""/>
                           <pic:cNvPicPr/>
                         </pic:nvPicPr>
                         <pic:blipFill>
@@ -1443,7 +1371,7 @@
                         <pic:spPr>
                           <a:xfrm>
                             <a:off x="0" y="0"/>
-                            <a:ext cx="4883793" cy="1810760"/>
+                            <a:ext cx="5433655" cy="4554570"/>
                           </a:xfrm>
                           <a:prstGeom prst="rect">
                             <a:avLst/>
@@ -1458,12 +1386,91 @@
             <w:r>
               <w:br/>
             </w:r>
-            <w:r>
+          </w:p>
+          <w:p>
+            <w:pPr>
+              <w:ind w:left="360" w:firstLine="0"/>
+              <w:jc w:val="left"/>
+            </w:pPr>
+          </w:p>
+          <w:p>
+            <w:pPr>
+              <w:pStyle w:val="Paragraphedeliste"/>
+              <w:numPr>
+                <w:ilvl w:val="0"/>
+                <w:numId w:val="4"/>
+              </w:numPr>
+              <w:spacing w:after="160" w:line="259" w:lineRule="auto"/>
+              <w:jc w:val="left"/>
+            </w:pPr>
+            <w:r>
+              <w:br/>
+            </w:r>
+          </w:p>
+        </w:tc>
+      </w:tr>
+      <w:tr>
+        <w:tc>
+          <w:tcPr>
+            <w:tcW w:w="9350" w:type="dxa"/>
+            <w:shd w:val="clear" w:color="auto" w:fill="FFE599" w:themeFill="accent4" w:themeFillTint="66"/>
+          </w:tcPr>
+          <w:p>
+            <w:pPr>
+              <w:pStyle w:val="Paragraphedeliste"/>
+              <w:ind w:left="0" w:firstLine="0"/>
+              <w:jc w:val="left"/>
+              <w:rPr>
+                <w:b/>
+                <w:bCs/>
+              </w:rPr>
+            </w:pPr>
+            <w:r>
+              <w:rPr>
+                <w:b/>
+                <w:bCs/>
+              </w:rPr>
+              <w:lastRenderedPageBreak/>
+              <w:t>V1_4__</w:t>
+            </w:r>
+            <w:r>
+              <w:rPr>
+                <w:b/>
+                <w:bCs/>
+              </w:rPr>
+              <w:t>ProduitsEtNbVendusMagasin</w:t>
+            </w:r>
+          </w:p>
+        </w:tc>
+      </w:tr>
+      <w:tr>
+        <w:tc>
+          <w:tcPr>
+            <w:tcW w:w="9350" w:type="dxa"/>
+          </w:tcPr>
+          <w:p>
+            <w:pPr>
+              <w:pStyle w:val="Paragraphedeliste"/>
+              <w:ind w:firstLine="0"/>
+              <w:jc w:val="left"/>
+            </w:pPr>
+          </w:p>
+          <w:p>
+            <w:pPr>
+              <w:pStyle w:val="Paragraphedeliste"/>
+              <w:ind w:firstLine="0"/>
+              <w:jc w:val="left"/>
+            </w:pPr>
+            <w:r>
+              <w:rPr>
+                <w:noProof/>
+                <w14:ligatures w14:val="standardContextual"/>
+              </w:rPr>
               <w:drawing>
-                <wp:inline distT="0" distB="0" distL="0" distR="0" wp14:anchorId="0CF25807" wp14:editId="320EECBE">
-                  <wp:extent cx="4872038" cy="2400300"/>
-                  <wp:effectExtent l="0" t="0" r="5080" b="0"/>
-                  <wp:docPr id="755864633" name="Image 1"/>
+                <wp:inline distT="0" distB="0" distL="0" distR="0" wp14:anchorId="60D11FF4" wp14:editId="51C3BD97">
+                  <wp:extent cx="1924050" cy="809625"/>
+                  <wp:effectExtent l="0" t="0" r="0" b="9525"/>
+                  <wp:docPr id="16" name="Image 16"/>
                   <wp:cNvGraphicFramePr>
                     <a:graphicFrameLocks xmlns:a="http://schemas.openxmlformats.org/drawingml/2006/main" noChangeAspect="1"/>
                   </wp:cNvGraphicFramePr>
@@ -1471,7 +1478,7 @@
                     <a:graphicData uri="http://schemas.openxmlformats.org/drawingml/2006/picture">
                       <pic:pic xmlns:pic="http://schemas.openxmlformats.org/drawingml/2006/picture">
                         <pic:nvPicPr>
-                          <pic:cNvPr id="755864633" name=""/>
+                          <pic:cNvPr id="1" name=""/>
                           <pic:cNvPicPr/>
                         </pic:nvPicPr>
                         <pic:blipFill>
@@ -1483,7 +1490,7 @@
                         <pic:spPr>
                           <a:xfrm>
                             <a:off x="0" y="0"/>
-                            <a:ext cx="4877570" cy="2403026"/>
+                            <a:ext cx="1924050" cy="809625"/>
                           </a:xfrm>
                           <a:prstGeom prst="rect">
                             <a:avLst/>
@@ -1498,49 +1505,34 @@
           </w:p>
           <w:p>
             <w:pPr>
-              <w:ind w:left="360" w:firstLine="0"/>
-              <w:jc w:val="left"/>
-            </w:pPr>
-          </w:p>
-          <w:p>
-            <w:pPr>
               <w:pStyle w:val="Paragraphedeliste"/>
               <w:numPr>
                 <w:ilvl w:val="0"/>
                 <w:numId w:val="4"/>
               </w:numPr>
-              <w:spacing w:after="160" w:line="259" w:lineRule="auto"/>
-              <w:jc w:val="left"/>
-            </w:pPr>
-            <w:proofErr w:type="gramStart"/>
-            <w:r>
-              <w:rPr>
-                <w:highlight w:val="yellow"/>
-              </w:rPr>
-              <w:t>déchiffrage</w:t>
-            </w:r>
-            <w:proofErr w:type="gramEnd"/>
-            <w:r>
-              <w:t xml:space="preserve"> du numéro de téléphone lors de la consultation des </w:t>
-            </w:r>
-            <w:r>
-              <w:rPr>
-                <w:highlight w:val="yellow"/>
-              </w:rPr>
-              <w:t>détails</w:t>
-            </w:r>
-            <w:r>
-              <w:t xml:space="preserve"> d'un agent sélectionné</w:t>
+              <w:jc w:val="left"/>
+            </w:pPr>
+            <w:proofErr w:type="spellStart"/>
+            <w:r>
+              <w:t>ViewModel</w:t>
+            </w:r>
+            <w:proofErr w:type="spellEnd"/>
+            <w:r>
+              <w:t xml:space="preserve"> EF</w:t>
             </w:r>
             <w:r>
               <w:br/>
             </w:r>
             <w:r>
+              <w:rPr>
+                <w:noProof/>
+                <w14:ligatures w14:val="standardContextual"/>
+              </w:rPr>
               <w:drawing>
-                <wp:inline distT="0" distB="0" distL="0" distR="0" wp14:anchorId="723B92A6" wp14:editId="7275EE8D">
-                  <wp:extent cx="4505954" cy="1800476"/>
+                <wp:inline distT="0" distB="0" distL="0" distR="0" wp14:anchorId="56C87D59" wp14:editId="647DA60F">
+                  <wp:extent cx="1628775" cy="904875"/>
                   <wp:effectExtent l="0" t="0" r="9525" b="9525"/>
-                  <wp:docPr id="2141333153" name="Image 1"/>
+                  <wp:docPr id="17" name="Image 17"/>
                   <wp:cNvGraphicFramePr>
                     <a:graphicFrameLocks xmlns:a="http://schemas.openxmlformats.org/drawingml/2006/main" noChangeAspect="1"/>
                   </wp:cNvGraphicFramePr>
@@ -1548,7 +1540,7 @@
                     <a:graphicData uri="http://schemas.openxmlformats.org/drawingml/2006/picture">
                       <pic:pic xmlns:pic="http://schemas.openxmlformats.org/drawingml/2006/picture">
                         <pic:nvPicPr>
-                          <pic:cNvPr id="2141333153" name=""/>
+                          <pic:cNvPr id="1" name=""/>
                           <pic:cNvPicPr/>
                         </pic:nvPicPr>
                         <pic:blipFill>
@@ -1560,7 +1552,7 @@
                         <pic:spPr>
                           <a:xfrm>
                             <a:off x="0" y="0"/>
-                            <a:ext cx="4505954" cy="1800476"/>
+                            <a:ext cx="1628775" cy="904875"/>
                           </a:xfrm>
                           <a:prstGeom prst="rect">
                             <a:avLst/>
@@ -1572,15 +1564,35 @@
                 </wp:inline>
               </w:drawing>
             </w:r>
+          </w:p>
+          <w:p>
+            <w:pPr>
+              <w:pStyle w:val="Paragraphedeliste"/>
+              <w:numPr>
+                <w:ilvl w:val="0"/>
+                <w:numId w:val="4"/>
+              </w:numPr>
+              <w:jc w:val="left"/>
+            </w:pPr>
+            <w:proofErr w:type="spellStart"/>
+            <w:r>
+              <w:lastRenderedPageBreak/>
+              <w:t>View</w:t>
+            </w:r>
+            <w:proofErr w:type="spellEnd"/>
             <w:r>
               <w:br/>
             </w:r>
             <w:r>
+              <w:rPr>
+                <w:noProof/>
+                <w14:ligatures w14:val="standardContextual"/>
+              </w:rPr>
               <w:drawing>
-                <wp:inline distT="0" distB="0" distL="0" distR="0" wp14:anchorId="68D758C2" wp14:editId="28750AD5">
-                  <wp:extent cx="2514951" cy="543001"/>
-                  <wp:effectExtent l="0" t="0" r="0" b="9525"/>
-                  <wp:docPr id="95826341" name="Image 1"/>
+                <wp:inline distT="0" distB="0" distL="0" distR="0" wp14:anchorId="1BA7F929" wp14:editId="160E6919">
+                  <wp:extent cx="2324100" cy="1085850"/>
+                  <wp:effectExtent l="0" t="0" r="0" b="0"/>
+                  <wp:docPr id="19" name="Image 19"/>
                   <wp:cNvGraphicFramePr>
                     <a:graphicFrameLocks xmlns:a="http://schemas.openxmlformats.org/drawingml/2006/main" noChangeAspect="1"/>
                   </wp:cNvGraphicFramePr>
@@ -1588,7 +1600,7 @@
                     <a:graphicData uri="http://schemas.openxmlformats.org/drawingml/2006/picture">
                       <pic:pic xmlns:pic="http://schemas.openxmlformats.org/drawingml/2006/picture">
                         <pic:nvPicPr>
-                          <pic:cNvPr id="95826341" name=""/>
+                          <pic:cNvPr id="1" name=""/>
                           <pic:cNvPicPr/>
                         </pic:nvPicPr>
                         <pic:blipFill>
@@ -1600,7 +1612,7 @@
                         <pic:spPr>
                           <a:xfrm>
                             <a:off x="0" y="0"/>
-                            <a:ext cx="2514951" cy="543001"/>
+                            <a:ext cx="2324100" cy="1085850"/>
                           </a:xfrm>
                           <a:prstGeom prst="rect">
                             <a:avLst/>
@@ -1612,15 +1624,47 @@
                 </wp:inline>
               </w:drawing>
             </w:r>
-            <w:r>
-              <w:br/>
-            </w:r>
-            <w:r>
+          </w:p>
+          <w:p>
+            <w:pPr>
+              <w:pStyle w:val="Paragraphedeliste"/>
+              <w:numPr>
+                <w:ilvl w:val="0"/>
+                <w:numId w:val="4"/>
+              </w:numPr>
+              <w:jc w:val="left"/>
+            </w:pPr>
+            <w:r>
+              <w:t>Action</w:t>
+            </w:r>
+            <w:r>
+              <w:t xml:space="preserve"> (Ex : </w:t>
+            </w:r>
+            <w:proofErr w:type="spellStart"/>
+            <w:r>
+              <w:t>sephora</w:t>
+            </w:r>
+            <w:proofErr w:type="spellEnd"/>
+            <w:r>
+              <w:t>)</w:t>
+            </w:r>
+          </w:p>
+          <w:p>
+            <w:pPr>
+              <w:pStyle w:val="Paragraphedeliste"/>
+              <w:ind w:firstLine="0"/>
+              <w:jc w:val="left"/>
+            </w:pPr>
+            <w:r>
+              <w:rPr>
+                <w:noProof/>
+                <w14:ligatures w14:val="standardContextual"/>
+              </w:rPr>
               <w:drawing>
-                <wp:inline distT="0" distB="0" distL="0" distR="0" wp14:anchorId="3E82E5D8" wp14:editId="3EB8681C">
-                  <wp:extent cx="3439005" cy="400106"/>
+                <wp:inline distT="0" distB="0" distL="0" distR="0" wp14:anchorId="74F0A102" wp14:editId="7C169D61">
+                  <wp:extent cx="5048250" cy="2390564"/>
                   <wp:effectExtent l="0" t="0" r="0" b="0"/>
-                  <wp:docPr id="171412222" name="Image 1"/>
+                  <wp:docPr id="20" name="Image 20"/>
                   <wp:cNvGraphicFramePr>
                     <a:graphicFrameLocks xmlns:a="http://schemas.openxmlformats.org/drawingml/2006/main" noChangeAspect="1"/>
                   </wp:cNvGraphicFramePr>
@@ -1628,7 +1672,7 @@
                     <a:graphicData uri="http://schemas.openxmlformats.org/drawingml/2006/picture">
                       <pic:pic xmlns:pic="http://schemas.openxmlformats.org/drawingml/2006/picture">
                         <pic:nvPicPr>
-                          <pic:cNvPr id="171412222" name=""/>
+                          <pic:cNvPr id="1" name=""/>
                           <pic:cNvPicPr/>
                         </pic:nvPicPr>
                         <pic:blipFill>
@@ -1640,7 +1684,7 @@
                         <pic:spPr>
                           <a:xfrm>
                             <a:off x="0" y="0"/>
-                            <a:ext cx="3439005" cy="400106"/>
+                            <a:ext cx="5057446" cy="2394919"/>
                           </a:xfrm>
                           <a:prstGeom prst="rect">
                             <a:avLst/>
@@ -1652,16 +1696,23 @@
                 </wp:inline>
               </w:drawing>
             </w:r>
-            <w:r>
-              <w:br/>
-            </w:r>
-            <w:r>
-              <w:lastRenderedPageBreak/>
+          </w:p>
+          <w:p>
+            <w:pPr>
+              <w:pStyle w:val="Paragraphedeliste"/>
+              <w:ind w:firstLine="0"/>
+              <w:jc w:val="left"/>
+            </w:pPr>
+            <w:r>
+              <w:rPr>
+                <w:noProof/>
+                <w14:ligatures w14:val="standardContextual"/>
+              </w:rPr>
               <w:drawing>
-                <wp:inline distT="0" distB="0" distL="0" distR="0" wp14:anchorId="7DF38C31" wp14:editId="02624BD9">
-                  <wp:extent cx="4714875" cy="2451456"/>
-                  <wp:effectExtent l="0" t="0" r="0" b="6350"/>
-                  <wp:docPr id="2037126699" name="Image 1"/>
+                <wp:inline distT="0" distB="0" distL="0" distR="0" wp14:anchorId="3896968B" wp14:editId="687C0C65">
+                  <wp:extent cx="5686425" cy="1228725"/>
+                  <wp:effectExtent l="0" t="0" r="9525" b="9525"/>
+                  <wp:docPr id="21" name="Image 21"/>
                   <wp:cNvGraphicFramePr>
                     <a:graphicFrameLocks xmlns:a="http://schemas.openxmlformats.org/drawingml/2006/main" noChangeAspect="1"/>
                   </wp:cNvGraphicFramePr>
@@ -1669,7 +1720,7 @@
                     <a:graphicData uri="http://schemas.openxmlformats.org/drawingml/2006/picture">
                       <pic:pic xmlns:pic="http://schemas.openxmlformats.org/drawingml/2006/picture">
                         <pic:nvPicPr>
-                          <pic:cNvPr id="2037126699" name=""/>
+                          <pic:cNvPr id="1" name=""/>
                           <pic:cNvPicPr/>
                         </pic:nvPicPr>
                         <pic:blipFill>
@@ -1681,7 +1732,7 @@
                         <pic:spPr>
                           <a:xfrm>
                             <a:off x="0" y="0"/>
-                            <a:ext cx="4726913" cy="2457715"/>
+                            <a:ext cx="5686425" cy="1228725"/>
                           </a:xfrm>
                           <a:prstGeom prst="rect">
                             <a:avLst/>
@@ -1697,11 +1748,18 @@
               <w:br/>
             </w:r>
             <w:r>
+              <w:br/>
+            </w:r>
+            <w:r>
+              <w:rPr>
+                <w:noProof/>
+                <w14:ligatures w14:val="standardContextual"/>
+              </w:rPr>
               <w:drawing>
-                <wp:inline distT="0" distB="0" distL="0" distR="0" wp14:anchorId="3DC88A12" wp14:editId="59AC4151">
-                  <wp:extent cx="4734358" cy="1543050"/>
-                  <wp:effectExtent l="0" t="0" r="9525" b="0"/>
-                  <wp:docPr id="1100773802" name="Image 1"/>
+                <wp:inline distT="0" distB="0" distL="0" distR="0" wp14:anchorId="4B6CCA68" wp14:editId="3FC93DDD">
+                  <wp:extent cx="5076825" cy="1734582"/>
+                  <wp:effectExtent l="0" t="0" r="0" b="0"/>
+                  <wp:docPr id="22" name="Image 22"/>
                   <wp:cNvGraphicFramePr>
                     <a:graphicFrameLocks xmlns:a="http://schemas.openxmlformats.org/drawingml/2006/main" noChangeAspect="1"/>
                   </wp:cNvGraphicFramePr>
@@ -1709,7 +1767,7 @@
                     <a:graphicData uri="http://schemas.openxmlformats.org/drawingml/2006/picture">
                       <pic:pic xmlns:pic="http://schemas.openxmlformats.org/drawingml/2006/picture">
                         <pic:nvPicPr>
-                          <pic:cNvPr id="1100773802" name=""/>
+                          <pic:cNvPr id="1" name=""/>
                           <pic:cNvPicPr/>
                         </pic:nvPicPr>
                         <pic:blipFill>
@@ -1721,7 +1779,7 @@
                         <pic:spPr>
                           <a:xfrm>
                             <a:off x="0" y="0"/>
-                            <a:ext cx="4737525" cy="1544082"/>
+                            <a:ext cx="5083924" cy="1737008"/>
                           </a:xfrm>
                           <a:prstGeom prst="rect">
                             <a:avLst/>
@@ -1733,6 +1791,9 @@
                 </wp:inline>
               </w:drawing>
             </w:r>
+            <w:r>
+              <w:br/>
+            </w:r>
           </w:p>
         </w:tc>
       </w:tr>
@@ -1757,8 +1818,14 @@
                 <w:b/>
                 <w:bCs/>
               </w:rPr>
-              <w:lastRenderedPageBreak/>
-              <w:t>V1_4__ProcedureStockeeMasterDetail</w:t>
+              <w:t>V1_5__TraitementDesImages_</w:t>
+            </w:r>
+            <w:r>
+              <w:rPr>
+                <w:b/>
+                <w:bCs/>
+              </w:rPr>
+              <w:t>Gammes</w:t>
             </w:r>
           </w:p>
         </w:tc>
@@ -1771,15 +1838,28 @@
           <w:p>
             <w:pPr>
               <w:pStyle w:val="Paragraphedeliste"/>
-              <w:ind w:firstLine="0"/>
-              <w:jc w:val="left"/>
-            </w:pPr>
-            <w:r>
+              <w:numPr>
+                <w:ilvl w:val="0"/>
+                <w:numId w:val="4"/>
+              </w:numPr>
+              <w:jc w:val="left"/>
+            </w:pPr>
+            <w:r>
+              <w:t>Controller</w:t>
+            </w:r>
+            <w:r>
+              <w:br/>
+            </w:r>
+            <w:r>
+              <w:rPr>
+                <w:noProof/>
+                <w14:ligatures w14:val="standardContextual"/>
+              </w:rPr>
               <w:drawing>
-                <wp:inline distT="0" distB="0" distL="0" distR="0" wp14:anchorId="3C831D1F" wp14:editId="0D00F6B9">
-                  <wp:extent cx="2962688" cy="495369"/>
-                  <wp:effectExtent l="0" t="0" r="9525" b="0"/>
-                  <wp:docPr id="1839317397" name="Image 1"/>
+                <wp:inline distT="0" distB="0" distL="0" distR="0" wp14:anchorId="01E8CE02" wp14:editId="5B33DC7F">
+                  <wp:extent cx="1466850" cy="342900"/>
+                  <wp:effectExtent l="0" t="0" r="0" b="0"/>
+                  <wp:docPr id="23" name="Image 23"/>
                   <wp:cNvGraphicFramePr>
                     <a:graphicFrameLocks xmlns:a="http://schemas.openxmlformats.org/drawingml/2006/main" noChangeAspect="1"/>
                   </wp:cNvGraphicFramePr>
@@ -1787,7 +1867,7 @@
                     <a:graphicData uri="http://schemas.openxmlformats.org/drawingml/2006/picture">
                       <pic:pic xmlns:pic="http://schemas.openxmlformats.org/drawingml/2006/picture">
                         <pic:nvPicPr>
-                          <pic:cNvPr id="1839317397" name=""/>
+                          <pic:cNvPr id="1" name=""/>
                           <pic:cNvPicPr/>
                         </pic:nvPicPr>
                         <pic:blipFill>
@@ -1799,7 +1879,7 @@
                         <pic:spPr>
                           <a:xfrm>
                             <a:off x="0" y="0"/>
-                            <a:ext cx="2962688" cy="495369"/>
+                            <a:ext cx="1466850" cy="342900"/>
                           </a:xfrm>
                           <a:prstGeom prst="rect">
                             <a:avLst/>
@@ -1815,15 +1895,34 @@
           <w:p>
             <w:pPr>
               <w:pStyle w:val="Paragraphedeliste"/>
-              <w:ind w:firstLine="0"/>
-              <w:jc w:val="left"/>
-            </w:pPr>
-            <w:r>
+              <w:numPr>
+                <w:ilvl w:val="0"/>
+                <w:numId w:val="4"/>
+              </w:numPr>
+              <w:jc w:val="left"/>
+            </w:pPr>
+            <w:proofErr w:type="spellStart"/>
+            <w:r>
+              <w:lastRenderedPageBreak/>
+              <w:t>ViewModels</w:t>
+            </w:r>
+            <w:proofErr w:type="spellEnd"/>
+            <w:r>
+              <w:t xml:space="preserve"> EF</w:t>
+            </w:r>
+            <w:r>
+              <w:br/>
+            </w:r>
+            <w:r>
+              <w:rPr>
+                <w:noProof/>
+                <w14:ligatures w14:val="standardContextual"/>
+              </w:rPr>
               <w:drawing>
-                <wp:inline distT="0" distB="0" distL="0" distR="0" wp14:anchorId="102A0BCF" wp14:editId="3813B56E">
-                  <wp:extent cx="2429214" cy="1476581"/>
-                  <wp:effectExtent l="0" t="0" r="9525" b="9525"/>
-                  <wp:docPr id="129850903" name="Image 1"/>
+                <wp:inline distT="0" distB="0" distL="0" distR="0" wp14:anchorId="087EA95A" wp14:editId="7E338BF4">
+                  <wp:extent cx="2324100" cy="1276350"/>
+                  <wp:effectExtent l="0" t="0" r="0" b="0"/>
+                  <wp:docPr id="24" name="Image 24"/>
                   <wp:cNvGraphicFramePr>
                     <a:graphicFrameLocks xmlns:a="http://schemas.openxmlformats.org/drawingml/2006/main" noChangeAspect="1"/>
                   </wp:cNvGraphicFramePr>
@@ -1831,7 +1930,7 @@
                     <a:graphicData uri="http://schemas.openxmlformats.org/drawingml/2006/picture">
                       <pic:pic xmlns:pic="http://schemas.openxmlformats.org/drawingml/2006/picture">
                         <pic:nvPicPr>
-                          <pic:cNvPr id="129850903" name=""/>
+                          <pic:cNvPr id="1" name=""/>
                           <pic:cNvPicPr/>
                         </pic:nvPicPr>
                         <pic:blipFill>
@@ -1843,7 +1942,7 @@
                         <pic:spPr>
                           <a:xfrm>
                             <a:off x="0" y="0"/>
-                            <a:ext cx="2429214" cy="1476581"/>
+                            <a:ext cx="2324100" cy="1276350"/>
                           </a:xfrm>
                           <a:prstGeom prst="rect">
                             <a:avLst/>
@@ -1864,24 +1963,44 @@
                 <w:numId w:val="4"/>
               </w:numPr>
               <w:jc w:val="left"/>
-            </w:pPr>
-            <w:proofErr w:type="spellStart"/>
-            <w:r>
-              <w:t>ViewModel</w:t>
-            </w:r>
-            <w:proofErr w:type="spellEnd"/>
-            <w:r>
-              <w:t xml:space="preserve"> EF</w:t>
-            </w:r>
-            <w:r>
+              <w:rPr>
+                <w:lang w:val="en-CA"/>
+              </w:rPr>
+            </w:pPr>
+            <w:r>
+              <w:rPr>
+                <w:lang w:val="en-CA"/>
+              </w:rPr>
+              <w:t>View</w:t>
+            </w:r>
+            <w:r>
+              <w:rPr>
+                <w:lang w:val="en-CA"/>
+              </w:rPr>
+              <w:t xml:space="preserve"> (upload dans edit, v</w:t>
+            </w:r>
+            <w:r>
+              <w:rPr>
+                <w:lang w:val="en-CA"/>
+              </w:rPr>
+              <w:t>isualise dans index)</w:t>
+            </w:r>
+            <w:r>
+              <w:rPr>
+                <w:lang w:val="en-CA"/>
+              </w:rPr>
               <w:br/>
             </w:r>
             <w:r>
+              <w:rPr>
+                <w:noProof/>
+                <w14:ligatures w14:val="standardContextual"/>
+              </w:rPr>
               <w:drawing>
-                <wp:inline distT="0" distB="0" distL="0" distR="0" wp14:anchorId="06CC2F19" wp14:editId="62377D17">
-                  <wp:extent cx="2924583" cy="905001"/>
-                  <wp:effectExtent l="0" t="0" r="9525" b="9525"/>
-                  <wp:docPr id="1823998588" name="Image 1"/>
+                <wp:inline distT="0" distB="0" distL="0" distR="0" wp14:anchorId="73104651" wp14:editId="52668530">
+                  <wp:extent cx="1733550" cy="1057275"/>
+                  <wp:effectExtent l="0" t="0" r="0" b="9525"/>
+                  <wp:docPr id="25" name="Image 25"/>
                   <wp:cNvGraphicFramePr>
                     <a:graphicFrameLocks xmlns:a="http://schemas.openxmlformats.org/drawingml/2006/main" noChangeAspect="1"/>
                   </wp:cNvGraphicFramePr>
@@ -1889,7 +2008,7 @@
                     <a:graphicData uri="http://schemas.openxmlformats.org/drawingml/2006/picture">
                       <pic:pic xmlns:pic="http://schemas.openxmlformats.org/drawingml/2006/picture">
                         <pic:nvPicPr>
-                          <pic:cNvPr id="1823998588" name=""/>
+                          <pic:cNvPr id="1" name=""/>
                           <pic:cNvPicPr/>
                         </pic:nvPicPr>
                         <pic:blipFill>
@@ -1901,7 +2020,7 @@
                         <pic:spPr>
                           <a:xfrm>
                             <a:off x="0" y="0"/>
-                            <a:ext cx="2924583" cy="905001"/>
+                            <a:ext cx="1733550" cy="1057275"/>
                           </a:xfrm>
                           <a:prstGeom prst="rect">
                             <a:avLst/>
@@ -1913,31 +2032,28 @@
                 </wp:inline>
               </w:drawing>
             </w:r>
-          </w:p>
-          <w:p>
-            <w:pPr>
-              <w:pStyle w:val="Paragraphedeliste"/>
-              <w:numPr>
-                <w:ilvl w:val="0"/>
-                <w:numId w:val="4"/>
-              </w:numPr>
-              <w:jc w:val="left"/>
-            </w:pPr>
-            <w:proofErr w:type="spellStart"/>
-            <w:r>
-              <w:lastRenderedPageBreak/>
-              <w:t>View</w:t>
-            </w:r>
-            <w:proofErr w:type="spellEnd"/>
-            <w:r>
+            <w:r>
+              <w:rPr>
+                <w:lang w:val="en-CA"/>
+              </w:rPr>
               <w:br/>
             </w:r>
             <w:r>
+              <w:rPr>
+                <w:lang w:val="en-CA"/>
+              </w:rPr>
+              <w:br/>
+            </w:r>
+            <w:r>
+              <w:rPr>
+                <w:noProof/>
+                <w14:ligatures w14:val="standardContextual"/>
+              </w:rPr>
               <w:drawing>
-                <wp:inline distT="0" distB="0" distL="0" distR="0" wp14:anchorId="62ED356B" wp14:editId="412737CB">
-                  <wp:extent cx="3000794" cy="1609950"/>
-                  <wp:effectExtent l="0" t="0" r="9525" b="9525"/>
-                  <wp:docPr id="616722644" name="Image 1"/>
+                <wp:inline distT="0" distB="0" distL="0" distR="0" wp14:anchorId="13A59B46" wp14:editId="0CEAB27C">
+                  <wp:extent cx="4962525" cy="2095500"/>
+                  <wp:effectExtent l="0" t="0" r="9525" b="0"/>
+                  <wp:docPr id="26" name="Image 26"/>
                   <wp:cNvGraphicFramePr>
                     <a:graphicFrameLocks xmlns:a="http://schemas.openxmlformats.org/drawingml/2006/main" noChangeAspect="1"/>
                   </wp:cNvGraphicFramePr>
@@ -1945,7 +2061,7 @@
                     <a:graphicData uri="http://schemas.openxmlformats.org/drawingml/2006/picture">
                       <pic:pic xmlns:pic="http://schemas.openxmlformats.org/drawingml/2006/picture">
                         <pic:nvPicPr>
-                          <pic:cNvPr id="616722644" name=""/>
+                          <pic:cNvPr id="1" name=""/>
                           <pic:cNvPicPr/>
                         </pic:nvPicPr>
                         <pic:blipFill>
@@ -1957,7 +2073,7 @@
                         <pic:spPr>
                           <a:xfrm>
                             <a:off x="0" y="0"/>
-                            <a:ext cx="3000794" cy="1609950"/>
+                            <a:ext cx="4962525" cy="2095500"/>
                           </a:xfrm>
                           <a:prstGeom prst="rect">
                             <a:avLst/>
@@ -1978,23 +2094,20 @@
                 <w:numId w:val="4"/>
               </w:numPr>
               <w:jc w:val="left"/>
-            </w:pPr>
-            <w:r>
-              <w:t>Action</w:t>
-            </w:r>
-          </w:p>
-          <w:p>
-            <w:pPr>
-              <w:pStyle w:val="Paragraphedeliste"/>
-              <w:ind w:firstLine="0"/>
-              <w:jc w:val="left"/>
-            </w:pPr>
-            <w:r>
+              <w:rPr>
+                <w:lang w:val="en-CA"/>
+              </w:rPr>
+            </w:pPr>
+            <w:r>
+              <w:rPr>
+                <w:noProof/>
+                <w14:ligatures w14:val="standardContextual"/>
+              </w:rPr>
               <w:drawing>
-                <wp:inline distT="0" distB="0" distL="0" distR="0" wp14:anchorId="209D4686" wp14:editId="4346567C">
-                  <wp:extent cx="4828406" cy="2702119"/>
-                  <wp:effectExtent l="0" t="0" r="0" b="3175"/>
-                  <wp:docPr id="61615972" name="Image 1"/>
+                <wp:inline distT="0" distB="0" distL="0" distR="0" wp14:anchorId="2A70F395" wp14:editId="2F114FB3">
+                  <wp:extent cx="2305050" cy="1552819"/>
+                  <wp:effectExtent l="0" t="0" r="0" b="9525"/>
+                  <wp:docPr id="27" name="Image 27"/>
                   <wp:cNvGraphicFramePr>
                     <a:graphicFrameLocks xmlns:a="http://schemas.openxmlformats.org/drawingml/2006/main" noChangeAspect="1"/>
                   </wp:cNvGraphicFramePr>
@@ -2002,7 +2115,7 @@
                     <a:graphicData uri="http://schemas.openxmlformats.org/drawingml/2006/picture">
                       <pic:pic xmlns:pic="http://schemas.openxmlformats.org/drawingml/2006/picture">
                         <pic:nvPicPr>
-                          <pic:cNvPr id="61615972" name=""/>
+                          <pic:cNvPr id="1" name=""/>
                           <pic:cNvPicPr/>
                         </pic:nvPicPr>
                         <pic:blipFill>
@@ -2014,7 +2127,7 @@
                         <pic:spPr>
                           <a:xfrm>
                             <a:off x="0" y="0"/>
-                            <a:ext cx="4839709" cy="2708445"/>
+                            <a:ext cx="2310447" cy="1556455"/>
                           </a:xfrm>
                           <a:prstGeom prst="rect">
                             <a:avLst/>
@@ -2026,6 +2139,25 @@
                 </wp:inline>
               </w:drawing>
             </w:r>
+            <w:r>
+              <w:rPr>
+                <w:lang w:val="en-CA"/>
+              </w:rPr>
+              <w:br/>
+            </w:r>
+          </w:p>
+          <w:p>
+            <w:pPr>
+              <w:pStyle w:val="Paragraphedeliste"/>
+              <w:numPr>
+                <w:ilvl w:val="0"/>
+                <w:numId w:val="4"/>
+              </w:numPr>
+              <w:jc w:val="left"/>
+            </w:pPr>
+            <w:r>
+              <w:t>Action</w:t>
+            </w:r>
           </w:p>
           <w:p>
             <w:pPr>
@@ -2034,11 +2166,15 @@
               <w:jc w:val="left"/>
             </w:pPr>
             <w:r>
+              <w:rPr>
+                <w:noProof/>
+                <w14:ligatures w14:val="standardContextual"/>
+              </w:rPr>
               <w:drawing>
-                <wp:inline distT="0" distB="0" distL="0" distR="0" wp14:anchorId="3A6B78E3" wp14:editId="035E5AA3">
-                  <wp:extent cx="4743452" cy="1133981"/>
-                  <wp:effectExtent l="0" t="0" r="0" b="9525"/>
-                  <wp:docPr id="1291387514" name="Image 1"/>
+                <wp:inline distT="0" distB="0" distL="0" distR="0" wp14:anchorId="62DE88FD" wp14:editId="5F98E323">
+                  <wp:extent cx="3579668" cy="2019300"/>
+                  <wp:effectExtent l="0" t="0" r="1905" b="0"/>
+                  <wp:docPr id="29" name="Image 29"/>
                   <wp:cNvGraphicFramePr>
                     <a:graphicFrameLocks xmlns:a="http://schemas.openxmlformats.org/drawingml/2006/main" noChangeAspect="1"/>
                   </wp:cNvGraphicFramePr>
@@ -2046,7 +2182,7 @@
                     <a:graphicData uri="http://schemas.openxmlformats.org/drawingml/2006/picture">
                       <pic:pic xmlns:pic="http://schemas.openxmlformats.org/drawingml/2006/picture">
                         <pic:nvPicPr>
-                          <pic:cNvPr id="1291387514" name=""/>
+                          <pic:cNvPr id="1" name=""/>
                           <pic:cNvPicPr/>
                         </pic:nvPicPr>
                         <pic:blipFill>
@@ -2058,7 +2194,7 @@
                         <pic:spPr>
                           <a:xfrm>
                             <a:off x="0" y="0"/>
-                            <a:ext cx="4748202" cy="1135117"/>
+                            <a:ext cx="3584703" cy="2022140"/>
                           </a:xfrm>
                           <a:prstGeom prst="rect">
                             <a:avLst/>
@@ -2070,15 +2206,43 @@
                 </wp:inline>
               </w:drawing>
             </w:r>
+          </w:p>
+          <w:p>
+            <w:pPr>
+              <w:pStyle w:val="Paragraphedeliste"/>
+              <w:numPr>
+                <w:ilvl w:val="0"/>
+                <w:numId w:val="4"/>
+              </w:numPr>
+              <w:spacing w:after="160" w:line="259" w:lineRule="auto"/>
+              <w:jc w:val="left"/>
+            </w:pPr>
+            <w:r>
+              <w:lastRenderedPageBreak/>
+              <w:t>Images</w:t>
+            </w:r>
+            <w:r>
+              <w:t xml:space="preserve"> pour faire des</w:t>
+            </w:r>
+            <w:r>
+              <w:t xml:space="preserve"> tes</w:t>
+            </w:r>
+            <w:r>
+              <w:t>ts</w:t>
+            </w:r>
             <w:r>
               <w:br/>
             </w:r>
             <w:r>
+              <w:rPr>
+                <w:noProof/>
+                <w14:ligatures w14:val="standardContextual"/>
+              </w:rPr>
               <w:drawing>
-                <wp:inline distT="0" distB="0" distL="0" distR="0" wp14:anchorId="7221DBE7" wp14:editId="17FE209C">
-                  <wp:extent cx="3972479" cy="1133633"/>
-                  <wp:effectExtent l="0" t="0" r="9525" b="9525"/>
-                  <wp:docPr id="511904478" name="Image 1"/>
+                <wp:inline distT="0" distB="0" distL="0" distR="0" wp14:anchorId="2AD579E5" wp14:editId="5AB20AF9">
+                  <wp:extent cx="1676400" cy="1133475"/>
+                  <wp:effectExtent l="0" t="0" r="0" b="9525"/>
+                  <wp:docPr id="28" name="Image 28"/>
                   <wp:cNvGraphicFramePr>
                     <a:graphicFrameLocks xmlns:a="http://schemas.openxmlformats.org/drawingml/2006/main" noChangeAspect="1"/>
                   </wp:cNvGraphicFramePr>
@@ -2086,7 +2250,7 @@
                     <a:graphicData uri="http://schemas.openxmlformats.org/drawingml/2006/picture">
                       <pic:pic xmlns:pic="http://schemas.openxmlformats.org/drawingml/2006/picture">
                         <pic:nvPicPr>
-                          <pic:cNvPr id="511904478" name=""/>
+                          <pic:cNvPr id="1" name=""/>
                           <pic:cNvPicPr/>
                         </pic:nvPicPr>
                         <pic:blipFill>
@@ -2098,7 +2262,7 @@
                         <pic:spPr>
                           <a:xfrm>
                             <a:off x="0" y="0"/>
-                            <a:ext cx="3972479" cy="1133633"/>
+                            <a:ext cx="1676400" cy="1133475"/>
                           </a:xfrm>
                           <a:prstGeom prst="rect">
                             <a:avLst/>
@@ -2110,16 +2274,23 @@
                 </wp:inline>
               </w:drawing>
             </w:r>
-            <w:r>
-              <w:br/>
-            </w:r>
-            <w:r>
-              <w:lastRenderedPageBreak/>
+          </w:p>
+          <w:p>
+            <w:pPr>
+              <w:pStyle w:val="Paragraphedeliste"/>
+              <w:ind w:firstLine="0"/>
+              <w:jc w:val="left"/>
+            </w:pPr>
+            <w:r>
+              <w:rPr>
+                <w:noProof/>
+                <w14:ligatures w14:val="standardContextual"/>
+              </w:rPr>
               <w:drawing>
-                <wp:inline distT="0" distB="0" distL="0" distR="0" wp14:anchorId="179B2007" wp14:editId="0A0F184E">
-                  <wp:extent cx="5682970" cy="1971675"/>
-                  <wp:effectExtent l="0" t="0" r="0" b="0"/>
-                  <wp:docPr id="1291702393" name="Image 1"/>
+                <wp:inline distT="0" distB="0" distL="0" distR="0" wp14:anchorId="7C52FC57" wp14:editId="19A033D0">
+                  <wp:extent cx="2510381" cy="2266950"/>
+                  <wp:effectExtent l="0" t="0" r="4445" b="0"/>
+                  <wp:docPr id="30" name="Image 30"/>
                   <wp:cNvGraphicFramePr>
                     <a:graphicFrameLocks xmlns:a="http://schemas.openxmlformats.org/drawingml/2006/main" noChangeAspect="1"/>
                   </wp:cNvGraphicFramePr>
@@ -2127,7 +2298,7 @@
                     <a:graphicData uri="http://schemas.openxmlformats.org/drawingml/2006/picture">
                       <pic:pic xmlns:pic="http://schemas.openxmlformats.org/drawingml/2006/picture">
                         <pic:nvPicPr>
-                          <pic:cNvPr id="1291702393" name=""/>
+                          <pic:cNvPr id="1" name=""/>
                           <pic:cNvPicPr/>
                         </pic:nvPicPr>
                         <pic:blipFill>
@@ -2139,7 +2310,7 @@
                         <pic:spPr>
                           <a:xfrm>
                             <a:off x="0" y="0"/>
-                            <a:ext cx="5685127" cy="1972423"/>
+                            <a:ext cx="2513562" cy="2269823"/>
                           </a:xfrm>
                           <a:prstGeom prst="rect">
                             <a:avLst/>
@@ -2151,44 +2322,7 @@
                 </wp:inline>
               </w:drawing>
             </w:r>
-            <w:r>
-              <w:br/>
-            </w:r>
-          </w:p>
-        </w:tc>
-      </w:tr>
-      <w:tr>
-        <w:tc>
-          <w:tcPr>
-            <w:tcW w:w="9350" w:type="dxa"/>
-            <w:shd w:val="clear" w:color="auto" w:fill="FFE599" w:themeFill="accent4" w:themeFillTint="66"/>
-          </w:tcPr>
-          <w:p>
-            <w:pPr>
-              <w:pStyle w:val="Paragraphedeliste"/>
-              <w:ind w:left="0" w:firstLine="0"/>
-              <w:jc w:val="left"/>
-              <w:rPr>
-                <w:b/>
-                <w:bCs/>
-              </w:rPr>
-            </w:pPr>
-            <w:r>
-              <w:rPr>
-                <w:b/>
-                <w:bCs/>
-              </w:rPr>
-              <w:lastRenderedPageBreak/>
-              <w:t>V1_5__TraitementDesImages_GenreMusical</w:t>
-            </w:r>
-          </w:p>
-        </w:tc>
-      </w:tr>
-      <w:tr>
-        <w:tc>
-          <w:tcPr>
-            <w:tcW w:w="9350" w:type="dxa"/>
-          </w:tcPr>
+          </w:p>
           <w:p>
             <w:pPr>
               <w:pStyle w:val="Paragraphedeliste"/>
@@ -2199,17 +2333,28 @@
               <w:jc w:val="left"/>
             </w:pPr>
             <w:r>
-              <w:t>Controller</w:t>
-            </w:r>
-            <w:r>
-              <w:br/>
-            </w:r>
-            <w:r>
+              <w:t>Affichage/</w:t>
+            </w:r>
+            <w:proofErr w:type="spellStart"/>
+            <w:r>
+              <w:t>Convert</w:t>
+            </w:r>
+            <w:proofErr w:type="spellEnd"/>
+          </w:p>
+          <w:p>
+            <w:pPr>
+              <w:jc w:val="left"/>
+            </w:pPr>
+            <w:r>
+              <w:rPr>
+                <w:noProof/>
+                <w14:ligatures w14:val="standardContextual"/>
+              </w:rPr>
               <w:drawing>
-                <wp:inline distT="0" distB="0" distL="0" distR="0" wp14:anchorId="6CEF0B65" wp14:editId="29950546">
-                  <wp:extent cx="2543530" cy="1438476"/>
-                  <wp:effectExtent l="0" t="0" r="9525" b="9525"/>
-                  <wp:docPr id="969778502" name="Image 1"/>
+                <wp:inline distT="0" distB="0" distL="0" distR="0" wp14:anchorId="705EC80D" wp14:editId="032EB282">
+                  <wp:extent cx="3419880" cy="3857625"/>
+                  <wp:effectExtent l="0" t="0" r="9525" b="0"/>
+                  <wp:docPr id="31" name="Image 31"/>
                   <wp:cNvGraphicFramePr>
                     <a:graphicFrameLocks xmlns:a="http://schemas.openxmlformats.org/drawingml/2006/main" noChangeAspect="1"/>
                   </wp:cNvGraphicFramePr>
@@ -2217,7 +2362,7 @@
                     <a:graphicData uri="http://schemas.openxmlformats.org/drawingml/2006/picture">
                       <pic:pic xmlns:pic="http://schemas.openxmlformats.org/drawingml/2006/picture">
                         <pic:nvPicPr>
-                          <pic:cNvPr id="969778502" name=""/>
+                          <pic:cNvPr id="1" name=""/>
                           <pic:cNvPicPr/>
                         </pic:nvPicPr>
                         <pic:blipFill>
@@ -2229,7 +2374,7 @@
                         <pic:spPr>
                           <a:xfrm>
                             <a:off x="0" y="0"/>
-                            <a:ext cx="2543530" cy="1438476"/>
+                            <a:ext cx="3425325" cy="3863767"/>
                           </a:xfrm>
                           <a:prstGeom prst="rect">
                             <a:avLst/>
@@ -2244,30 +2389,19 @@
           </w:p>
           <w:p>
             <w:pPr>
-              <w:pStyle w:val="Paragraphedeliste"/>
-              <w:numPr>
-                <w:ilvl w:val="0"/>
-                <w:numId w:val="4"/>
-              </w:numPr>
-              <w:jc w:val="left"/>
-            </w:pPr>
-            <w:proofErr w:type="spellStart"/>
-            <w:r>
-              <w:t>ViewModels</w:t>
-            </w:r>
-            <w:proofErr w:type="spellEnd"/>
-            <w:r>
-              <w:t xml:space="preserve"> EF</w:t>
-            </w:r>
-            <w:r>
-              <w:br/>
-            </w:r>
-            <w:r>
+              <w:jc w:val="left"/>
+            </w:pPr>
+            <w:r>
+              <w:rPr>
+                <w:noProof/>
+                <w14:ligatures w14:val="standardContextual"/>
+              </w:rPr>
+              <w:lastRenderedPageBreak/>
               <w:drawing>
-                <wp:inline distT="0" distB="0" distL="0" distR="0" wp14:anchorId="42D26CDC" wp14:editId="1DA70D17">
-                  <wp:extent cx="3086531" cy="1000265"/>
-                  <wp:effectExtent l="0" t="0" r="0" b="9525"/>
-                  <wp:docPr id="1736381636" name="Image 1"/>
+                <wp:inline distT="0" distB="0" distL="0" distR="0" wp14:anchorId="33737242" wp14:editId="311F8CB2">
+                  <wp:extent cx="5272626" cy="3267075"/>
+                  <wp:effectExtent l="0" t="0" r="4445" b="0"/>
+                  <wp:docPr id="32" name="Image 32"/>
                   <wp:cNvGraphicFramePr>
                     <a:graphicFrameLocks xmlns:a="http://schemas.openxmlformats.org/drawingml/2006/main" noChangeAspect="1"/>
                   </wp:cNvGraphicFramePr>
@@ -2275,7 +2409,7 @@
                     <a:graphicData uri="http://schemas.openxmlformats.org/drawingml/2006/picture">
                       <pic:pic xmlns:pic="http://schemas.openxmlformats.org/drawingml/2006/picture">
                         <pic:nvPicPr>
-                          <pic:cNvPr id="1736381636" name=""/>
+                          <pic:cNvPr id="1" name=""/>
                           <pic:cNvPicPr/>
                         </pic:nvPicPr>
                         <pic:blipFill>
@@ -2287,413 +2421,7 @@
                         <pic:spPr>
                           <a:xfrm>
                             <a:off x="0" y="0"/>
-                            <a:ext cx="3086531" cy="1000265"/>
-                          </a:xfrm>
-                          <a:prstGeom prst="rect">
-                            <a:avLst/>
-                          </a:prstGeom>
-                        </pic:spPr>
-                      </pic:pic>
-                    </a:graphicData>
-                  </a:graphic>
-                </wp:inline>
-              </w:drawing>
-            </w:r>
-          </w:p>
-          <w:p>
-            <w:pPr>
-              <w:pStyle w:val="Paragraphedeliste"/>
-              <w:numPr>
-                <w:ilvl w:val="0"/>
-                <w:numId w:val="4"/>
-              </w:numPr>
-              <w:jc w:val="left"/>
-            </w:pPr>
-            <w:proofErr w:type="spellStart"/>
-            <w:r>
-              <w:t>View</w:t>
-            </w:r>
-            <w:proofErr w:type="spellEnd"/>
-            <w:r>
-              <w:br/>
-            </w:r>
-            <w:r>
-              <w:drawing>
-                <wp:inline distT="0" distB="0" distL="0" distR="0" wp14:anchorId="51CF03DF" wp14:editId="0DD455B6">
-                  <wp:extent cx="3105583" cy="1228896"/>
-                  <wp:effectExtent l="0" t="0" r="0" b="9525"/>
-                  <wp:docPr id="656172055" name="Image 1"/>
-                  <wp:cNvGraphicFramePr>
-                    <a:graphicFrameLocks xmlns:a="http://schemas.openxmlformats.org/drawingml/2006/main" noChangeAspect="1"/>
-                  </wp:cNvGraphicFramePr>
-                  <a:graphic xmlns:a="http://schemas.openxmlformats.org/drawingml/2006/main">
-                    <a:graphicData uri="http://schemas.openxmlformats.org/drawingml/2006/picture">
-                      <pic:pic xmlns:pic="http://schemas.openxmlformats.org/drawingml/2006/picture">
-                        <pic:nvPicPr>
-                          <pic:cNvPr id="656172055" name=""/>
-                          <pic:cNvPicPr/>
-                        </pic:nvPicPr>
-                        <pic:blipFill>
-                          <a:blip r:embed="rId37"/>
-                          <a:stretch>
-                            <a:fillRect/>
-                          </a:stretch>
-                        </pic:blipFill>
-                        <pic:spPr>
-                          <a:xfrm>
-                            <a:off x="0" y="0"/>
-                            <a:ext cx="3105583" cy="1228896"/>
-                          </a:xfrm>
-                          <a:prstGeom prst="rect">
-                            <a:avLst/>
-                          </a:prstGeom>
-                        </pic:spPr>
-                      </pic:pic>
-                    </a:graphicData>
-                  </a:graphic>
-                </wp:inline>
-              </w:drawing>
-            </w:r>
-            <w:r>
-              <w:br/>
-            </w:r>
-            <w:r>
-              <w:drawing>
-                <wp:inline distT="0" distB="0" distL="0" distR="0" wp14:anchorId="43B36C18" wp14:editId="55469EBF">
-                  <wp:extent cx="2410161" cy="428685"/>
-                  <wp:effectExtent l="0" t="0" r="0" b="9525"/>
-                  <wp:docPr id="1021605688" name="Image 1"/>
-                  <wp:cNvGraphicFramePr>
-                    <a:graphicFrameLocks xmlns:a="http://schemas.openxmlformats.org/drawingml/2006/main" noChangeAspect="1"/>
-                  </wp:cNvGraphicFramePr>
-                  <a:graphic xmlns:a="http://schemas.openxmlformats.org/drawingml/2006/main">
-                    <a:graphicData uri="http://schemas.openxmlformats.org/drawingml/2006/picture">
-                      <pic:pic xmlns:pic="http://schemas.openxmlformats.org/drawingml/2006/picture">
-                        <pic:nvPicPr>
-                          <pic:cNvPr id="1021605688" name=""/>
-                          <pic:cNvPicPr/>
-                        </pic:nvPicPr>
-                        <pic:blipFill>
-                          <a:blip r:embed="rId38"/>
-                          <a:stretch>
-                            <a:fillRect/>
-                          </a:stretch>
-                        </pic:blipFill>
-                        <pic:spPr>
-                          <a:xfrm>
-                            <a:off x="0" y="0"/>
-                            <a:ext cx="2410161" cy="428685"/>
-                          </a:xfrm>
-                          <a:prstGeom prst="rect">
-                            <a:avLst/>
-                          </a:prstGeom>
-                        </pic:spPr>
-                      </pic:pic>
-                    </a:graphicData>
-                  </a:graphic>
-                </wp:inline>
-              </w:drawing>
-            </w:r>
-            <w:r>
-              <w:br/>
-            </w:r>
-            <w:r>
-              <w:drawing>
-                <wp:inline distT="0" distB="0" distL="0" distR="0" wp14:anchorId="5A0EC41E" wp14:editId="06A0995F">
-                  <wp:extent cx="4972049" cy="846612"/>
-                  <wp:effectExtent l="0" t="0" r="635" b="0"/>
-                  <wp:docPr id="1498501048" name="Image 1"/>
-                  <wp:cNvGraphicFramePr>
-                    <a:graphicFrameLocks xmlns:a="http://schemas.openxmlformats.org/drawingml/2006/main" noChangeAspect="1"/>
-                  </wp:cNvGraphicFramePr>
-                  <a:graphic xmlns:a="http://schemas.openxmlformats.org/drawingml/2006/main">
-                    <a:graphicData uri="http://schemas.openxmlformats.org/drawingml/2006/picture">
-                      <pic:pic xmlns:pic="http://schemas.openxmlformats.org/drawingml/2006/picture">
-                        <pic:nvPicPr>
-                          <pic:cNvPr id="1498501048" name=""/>
-                          <pic:cNvPicPr/>
-                        </pic:nvPicPr>
-                        <pic:blipFill>
-                          <a:blip r:embed="rId39"/>
-                          <a:stretch>
-                            <a:fillRect/>
-                          </a:stretch>
-                        </pic:blipFill>
-                        <pic:spPr>
-                          <a:xfrm>
-                            <a:off x="0" y="0"/>
-                            <a:ext cx="4986969" cy="849152"/>
-                          </a:xfrm>
-                          <a:prstGeom prst="rect">
-                            <a:avLst/>
-                          </a:prstGeom>
-                        </pic:spPr>
-                      </pic:pic>
-                    </a:graphicData>
-                  </a:graphic>
-                </wp:inline>
-              </w:drawing>
-            </w:r>
-            <w:r>
-              <w:br/>
-            </w:r>
-          </w:p>
-          <w:p>
-            <w:pPr>
-              <w:pStyle w:val="Paragraphedeliste"/>
-              <w:numPr>
-                <w:ilvl w:val="0"/>
-                <w:numId w:val="4"/>
-              </w:numPr>
-              <w:jc w:val="left"/>
-            </w:pPr>
-            <w:r>
-              <w:t>Action</w:t>
-            </w:r>
-          </w:p>
-          <w:p>
-            <w:pPr>
-              <w:pStyle w:val="Paragraphedeliste"/>
-              <w:ind w:firstLine="0"/>
-              <w:jc w:val="left"/>
-            </w:pPr>
-            <w:r>
-              <w:lastRenderedPageBreak/>
-              <w:drawing>
-                <wp:inline distT="0" distB="0" distL="0" distR="0" wp14:anchorId="6261320D" wp14:editId="358047AD">
-                  <wp:extent cx="5000625" cy="2086372"/>
-                  <wp:effectExtent l="0" t="0" r="0" b="9525"/>
-                  <wp:docPr id="1718187834" name="Image 1"/>
-                  <wp:cNvGraphicFramePr>
-                    <a:graphicFrameLocks xmlns:a="http://schemas.openxmlformats.org/drawingml/2006/main" noChangeAspect="1"/>
-                  </wp:cNvGraphicFramePr>
-                  <a:graphic xmlns:a="http://schemas.openxmlformats.org/drawingml/2006/main">
-                    <a:graphicData uri="http://schemas.openxmlformats.org/drawingml/2006/picture">
-                      <pic:pic xmlns:pic="http://schemas.openxmlformats.org/drawingml/2006/picture">
-                        <pic:nvPicPr>
-                          <pic:cNvPr id="1718187834" name=""/>
-                          <pic:cNvPicPr/>
-                        </pic:nvPicPr>
-                        <pic:blipFill>
-                          <a:blip r:embed="rId40"/>
-                          <a:stretch>
-                            <a:fillRect/>
-                          </a:stretch>
-                        </pic:blipFill>
-                        <pic:spPr>
-                          <a:xfrm>
-                            <a:off x="0" y="0"/>
-                            <a:ext cx="5006820" cy="2088956"/>
-                          </a:xfrm>
-                          <a:prstGeom prst="rect">
-                            <a:avLst/>
-                          </a:prstGeom>
-                        </pic:spPr>
-                      </pic:pic>
-                    </a:graphicData>
-                  </a:graphic>
-                </wp:inline>
-              </w:drawing>
-            </w:r>
-          </w:p>
-          <w:p>
-            <w:pPr>
-              <w:pStyle w:val="Paragraphedeliste"/>
-              <w:numPr>
-                <w:ilvl w:val="0"/>
-                <w:numId w:val="4"/>
-              </w:numPr>
-              <w:spacing w:after="160" w:line="259" w:lineRule="auto"/>
-              <w:jc w:val="left"/>
-            </w:pPr>
-            <w:r>
-              <w:t>Images</w:t>
-            </w:r>
-            <w:r>
-              <w:t xml:space="preserve"> pour faire des</w:t>
-            </w:r>
-            <w:r>
-              <w:t xml:space="preserve"> tes</w:t>
-            </w:r>
-            <w:r>
-              <w:t>ts</w:t>
-            </w:r>
-            <w:r>
-              <w:br/>
-            </w:r>
-            <w:r>
-              <w:drawing>
-                <wp:inline distT="0" distB="0" distL="0" distR="0" wp14:anchorId="5D222A73" wp14:editId="02C371FF">
-                  <wp:extent cx="1667108" cy="990738"/>
-                  <wp:effectExtent l="0" t="0" r="9525" b="0"/>
-                  <wp:docPr id="932819022" name="Image 1"/>
-                  <wp:cNvGraphicFramePr>
-                    <a:graphicFrameLocks xmlns:a="http://schemas.openxmlformats.org/drawingml/2006/main" noChangeAspect="1"/>
-                  </wp:cNvGraphicFramePr>
-                  <a:graphic xmlns:a="http://schemas.openxmlformats.org/drawingml/2006/main">
-                    <a:graphicData uri="http://schemas.openxmlformats.org/drawingml/2006/picture">
-                      <pic:pic xmlns:pic="http://schemas.openxmlformats.org/drawingml/2006/picture">
-                        <pic:nvPicPr>
-                          <pic:cNvPr id="932819022" name=""/>
-                          <pic:cNvPicPr/>
-                        </pic:nvPicPr>
-                        <pic:blipFill>
-                          <a:blip r:embed="rId41"/>
-                          <a:stretch>
-                            <a:fillRect/>
-                          </a:stretch>
-                        </pic:blipFill>
-                        <pic:spPr>
-                          <a:xfrm>
-                            <a:off x="0" y="0"/>
-                            <a:ext cx="1667108" cy="990738"/>
-                          </a:xfrm>
-                          <a:prstGeom prst="rect">
-                            <a:avLst/>
-                          </a:prstGeom>
-                        </pic:spPr>
-                      </pic:pic>
-                    </a:graphicData>
-                  </a:graphic>
-                </wp:inline>
-              </w:drawing>
-            </w:r>
-          </w:p>
-          <w:p>
-            <w:pPr>
-              <w:pStyle w:val="Paragraphedeliste"/>
-              <w:ind w:firstLine="0"/>
-              <w:jc w:val="left"/>
-            </w:pPr>
-            <w:r>
-              <w:drawing>
-                <wp:inline distT="0" distB="0" distL="0" distR="0" wp14:anchorId="317071EA" wp14:editId="181AFD9C">
-                  <wp:extent cx="3714750" cy="2937720"/>
-                  <wp:effectExtent l="0" t="0" r="0" b="0"/>
-                  <wp:docPr id="1862280508" name="Image 1"/>
-                  <wp:cNvGraphicFramePr>
-                    <a:graphicFrameLocks xmlns:a="http://schemas.openxmlformats.org/drawingml/2006/main" noChangeAspect="1"/>
-                  </wp:cNvGraphicFramePr>
-                  <a:graphic xmlns:a="http://schemas.openxmlformats.org/drawingml/2006/main">
-                    <a:graphicData uri="http://schemas.openxmlformats.org/drawingml/2006/picture">
-                      <pic:pic xmlns:pic="http://schemas.openxmlformats.org/drawingml/2006/picture">
-                        <pic:nvPicPr>
-                          <pic:cNvPr id="1862280508" name=""/>
-                          <pic:cNvPicPr/>
-                        </pic:nvPicPr>
-                        <pic:blipFill>
-                          <a:blip r:embed="rId42"/>
-                          <a:stretch>
-                            <a:fillRect/>
-                          </a:stretch>
-                        </pic:blipFill>
-                        <pic:spPr>
-                          <a:xfrm>
-                            <a:off x="0" y="0"/>
-                            <a:ext cx="3717442" cy="2939849"/>
-                          </a:xfrm>
-                          <a:prstGeom prst="rect">
-                            <a:avLst/>
-                          </a:prstGeom>
-                        </pic:spPr>
-                      </pic:pic>
-                    </a:graphicData>
-                  </a:graphic>
-                </wp:inline>
-              </w:drawing>
-            </w:r>
-          </w:p>
-          <w:p>
-            <w:pPr>
-              <w:pStyle w:val="Paragraphedeliste"/>
-              <w:numPr>
-                <w:ilvl w:val="0"/>
-                <w:numId w:val="4"/>
-              </w:numPr>
-              <w:jc w:val="left"/>
-            </w:pPr>
-            <w:r>
-              <w:t>Affichage/</w:t>
-            </w:r>
-            <w:proofErr w:type="spellStart"/>
-            <w:r>
-              <w:t>Convert</w:t>
-            </w:r>
-            <w:proofErr w:type="spellEnd"/>
-          </w:p>
-          <w:p>
-            <w:pPr>
-              <w:jc w:val="left"/>
-            </w:pPr>
-            <w:r>
-              <w:lastRenderedPageBreak/>
-              <w:drawing>
-                <wp:inline distT="0" distB="0" distL="0" distR="0" wp14:anchorId="7F819377" wp14:editId="03D00887">
-                  <wp:extent cx="4838701" cy="2800603"/>
-                  <wp:effectExtent l="0" t="0" r="0" b="0"/>
-                  <wp:docPr id="400061539" name="Image 1"/>
-                  <wp:cNvGraphicFramePr>
-                    <a:graphicFrameLocks xmlns:a="http://schemas.openxmlformats.org/drawingml/2006/main" noChangeAspect="1"/>
-                  </wp:cNvGraphicFramePr>
-                  <a:graphic xmlns:a="http://schemas.openxmlformats.org/drawingml/2006/main">
-                    <a:graphicData uri="http://schemas.openxmlformats.org/drawingml/2006/picture">
-                      <pic:pic xmlns:pic="http://schemas.openxmlformats.org/drawingml/2006/picture">
-                        <pic:nvPicPr>
-                          <pic:cNvPr id="400061539" name=""/>
-                          <pic:cNvPicPr/>
-                        </pic:nvPicPr>
-                        <pic:blipFill>
-                          <a:blip r:embed="rId43"/>
-                          <a:stretch>
-                            <a:fillRect/>
-                          </a:stretch>
-                        </pic:blipFill>
-                        <pic:spPr>
-                          <a:xfrm>
-                            <a:off x="0" y="0"/>
-                            <a:ext cx="4845175" cy="2804350"/>
-                          </a:xfrm>
-                          <a:prstGeom prst="rect">
-                            <a:avLst/>
-                          </a:prstGeom>
-                        </pic:spPr>
-                      </pic:pic>
-                    </a:graphicData>
-                  </a:graphic>
-                </wp:inline>
-              </w:drawing>
-            </w:r>
-          </w:p>
-          <w:p>
-            <w:pPr>
-              <w:jc w:val="left"/>
-            </w:pPr>
-            <w:r>
-              <w:drawing>
-                <wp:inline distT="0" distB="0" distL="0" distR="0" wp14:anchorId="78C034D8" wp14:editId="026C893A">
-                  <wp:extent cx="4325826" cy="3990975"/>
-                  <wp:effectExtent l="0" t="0" r="0" b="0"/>
-                  <wp:docPr id="282895081" name="Image 1"/>
-                  <wp:cNvGraphicFramePr>
-                    <a:graphicFrameLocks xmlns:a="http://schemas.openxmlformats.org/drawingml/2006/main" noChangeAspect="1"/>
-                  </wp:cNvGraphicFramePr>
-                  <a:graphic xmlns:a="http://schemas.openxmlformats.org/drawingml/2006/main">
-                    <a:graphicData uri="http://schemas.openxmlformats.org/drawingml/2006/picture">
-                      <pic:pic xmlns:pic="http://schemas.openxmlformats.org/drawingml/2006/picture">
-                        <pic:nvPicPr>
-                          <pic:cNvPr id="282895081" name=""/>
-                          <pic:cNvPicPr/>
-                        </pic:nvPicPr>
-                        <pic:blipFill>
-                          <a:blip r:embed="rId44"/>
-                          <a:stretch>
-                            <a:fillRect/>
-                          </a:stretch>
-                        </pic:blipFill>
-                        <pic:spPr>
-                          <a:xfrm>
-                            <a:off x="0" y="0"/>
-                            <a:ext cx="4328166" cy="3993134"/>
+                            <a:ext cx="5275989" cy="3269159"/>
                           </a:xfrm>
                           <a:prstGeom prst="rect">
                             <a:avLst/>
@@ -3948,6 +3676,26 @@
 </file>
 
 <file path=customXml/item1.xml><?xml version="1.0" encoding="utf-8"?>
+<p:properties xmlns:p="http://schemas.microsoft.com/office/2006/metadata/properties" xmlns:xsi="http://www.w3.org/2001/XMLSchema-instance" xmlns:pc="http://schemas.microsoft.com/office/infopath/2007/PartnerControls">
+  <documentManagement>
+    <lcf76f155ced4ddcb4097134ff3c332f xmlns="3cdf5690-6217-4be0-a457-670130df297b">
+      <Terms xmlns="http://schemas.microsoft.com/office/infopath/2007/PartnerControls"/>
+    </lcf76f155ced4ddcb4097134ff3c332f>
+    <TaxCatchAll xmlns="b8608b77-b3ab-42aa-ad34-c8e67f77b7da" xsi:nil="true"/>
+  </documentManagement>
+</p:properties>
+</file>
+
+<file path=customXml/item2.xml><?xml version="1.0" encoding="utf-8"?>
+<?mso-contentType ?>
+<FormTemplates xmlns="http://schemas.microsoft.com/sharepoint/v3/contenttype/forms">
+  <Display>DocumentLibraryForm</Display>
+  <Edit>DocumentLibraryForm</Edit>
+  <New>DocumentLibraryForm</New>
+</FormTemplates>
+</file>
+
+<file path=customXml/item3.xml><?xml version="1.0" encoding="utf-8"?>
 <ct:contentTypeSchema xmlns:ct="http://schemas.microsoft.com/office/2006/metadata/contentType" xmlns:ma="http://schemas.microsoft.com/office/2006/metadata/properties/metaAttributes" ct:_="" ma:_="" ma:contentTypeName="Document" ma:contentTypeID="0x010100B4A2A075CAE9C1448B99A7AFA483F9A0" ma:contentTypeVersion="11" ma:contentTypeDescription="Crée un document." ma:contentTypeScope="" ma:versionID="2f542fbf9f22e8c4c9858e4ba5b0ef65">
   <xsd:schema xmlns:xsd="http://www.w3.org/2001/XMLSchema" xmlns:xs="http://www.w3.org/2001/XMLSchema" xmlns:p="http://schemas.microsoft.com/office/2006/metadata/properties" xmlns:ns2="3cdf5690-6217-4be0-a457-670130df297b" xmlns:ns3="b8608b77-b3ab-42aa-ad34-c8e67f77b7da" targetNamespace="http://schemas.microsoft.com/office/2006/metadata/properties" ma:root="true" ma:fieldsID="831634c71d52cca5bc2ca63aa0044c34" ns2:_="" ns3:_="">
     <xsd:import namespace="3cdf5690-6217-4be0-a457-670130df297b"/>
@@ -4142,34 +3890,40 @@
 </ct:contentTypeSchema>
 </file>
 
-<file path=customXml/item2.xml><?xml version="1.0" encoding="utf-8"?>
-<?mso-contentType ?>
-<FormTemplates xmlns="http://schemas.microsoft.com/sharepoint/v3/contenttype/forms">
-  <Display>DocumentLibraryForm</Display>
-  <Edit>DocumentLibraryForm</Edit>
-  <New>DocumentLibraryForm</New>
-</FormTemplates>
-</file>
-
-<file path=customXml/item3.xml><?xml version="1.0" encoding="utf-8"?>
-<p:properties xmlns:p="http://schemas.microsoft.com/office/2006/metadata/properties" xmlns:xsi="http://www.w3.org/2001/XMLSchema-instance" xmlns:pc="http://schemas.microsoft.com/office/infopath/2007/PartnerControls">
-  <documentManagement>
-    <lcf76f155ced4ddcb4097134ff3c332f xmlns="3cdf5690-6217-4be0-a457-670130df297b">
-      <Terms xmlns="http://schemas.microsoft.com/office/infopath/2007/PartnerControls"/>
-    </lcf76f155ced4ddcb4097134ff3c332f>
-    <TaxCatchAll xmlns="b8608b77-b3ab-42aa-ad34-c8e67f77b7da" xsi:nil="true"/>
-  </documentManagement>
-</p:properties>
-</file>
-
 <file path=customXml/itemProps1.xml><?xml version="1.0" encoding="utf-8"?>
-<ds:datastoreItem xmlns:ds="http://schemas.openxmlformats.org/officeDocument/2006/customXml" ds:itemID="{884EBA0A-346E-4687-BD77-4471E87600E2}"/>
+<ds:datastoreItem xmlns:ds="http://schemas.openxmlformats.org/officeDocument/2006/customXml" ds:itemID="{5DAA30E0-4422-4867-AB7F-29EF5BE90E70}">
+  <ds:schemaRefs>
+    <ds:schemaRef ds:uri="http://schemas.microsoft.com/office/2006/metadata/properties"/>
+    <ds:schemaRef ds:uri="http://schemas.microsoft.com/office/infopath/2007/PartnerControls"/>
+    <ds:schemaRef ds:uri="3cdf5690-6217-4be0-a457-670130df297b"/>
+    <ds:schemaRef ds:uri="b8608b77-b3ab-42aa-ad34-c8e67f77b7da"/>
+  </ds:schemaRefs>
+</ds:datastoreItem>
 </file>
 
 <file path=customXml/itemProps2.xml><?xml version="1.0" encoding="utf-8"?>
-<ds:datastoreItem xmlns:ds="http://schemas.openxmlformats.org/officeDocument/2006/customXml" ds:itemID="{91B11ED8-6A10-41E4-849C-9FE033CD7E08}"/>
+<ds:datastoreItem xmlns:ds="http://schemas.openxmlformats.org/officeDocument/2006/customXml" ds:itemID="{91B11ED8-6A10-41E4-849C-9FE033CD7E08}">
+  <ds:schemaRefs>
+    <ds:schemaRef ds:uri="http://schemas.microsoft.com/sharepoint/v3/contenttype/forms"/>
+  </ds:schemaRefs>
+</ds:datastoreItem>
 </file>
 
 <file path=customXml/itemProps3.xml><?xml version="1.0" encoding="utf-8"?>
-<ds:datastoreItem xmlns:ds="http://schemas.openxmlformats.org/officeDocument/2006/customXml" ds:itemID="{5DAA30E0-4422-4867-AB7F-29EF5BE90E70}"/>
+<ds:datastoreItem xmlns:ds="http://schemas.openxmlformats.org/officeDocument/2006/customXml" ds:itemID="{884EBA0A-346E-4687-BD77-4471E87600E2}">
+  <ds:schemaRefs>
+    <ds:schemaRef ds:uri="http://schemas.microsoft.com/office/2006/metadata/contentType"/>
+    <ds:schemaRef ds:uri="http://schemas.microsoft.com/office/2006/metadata/properties/metaAttributes"/>
+    <ds:schemaRef ds:uri="http://www.w3.org/2001/XMLSchema"/>
+    <ds:schemaRef ds:uri="http://schemas.microsoft.com/office/2006/metadata/properties"/>
+    <ds:schemaRef ds:uri="3cdf5690-6217-4be0-a457-670130df297b"/>
+    <ds:schemaRef ds:uri="b8608b77-b3ab-42aa-ad34-c8e67f77b7da"/>
+    <ds:schemaRef ds:uri="http://schemas.microsoft.com/office/2006/documentManagement/types"/>
+    <ds:schemaRef ds:uri="http://schemas.microsoft.com/office/infopath/2007/PartnerControls"/>
+    <ds:schemaRef ds:uri="http://schemas.openxmlformats.org/package/2006/metadata/core-properties"/>
+    <ds:schemaRef ds:uri="http://purl.org/dc/elements/1.1/"/>
+    <ds:schemaRef ds:uri="http://purl.org/dc/terms/"/>
+    <ds:schemaRef ds:uri="http://schemas.microsoft.com/internal/obd"/>
+  </ds:schemaRefs>
+</ds:datastoreItem>
 </file>
</xml_diff>